<commit_message>
Requirements for Screen and Human interface completed
</commit_message>
<xml_diff>
--- a/docs/ECG/WhoDidWhat_Documentation_Review_ECG.docx
+++ b/docs/ECG/WhoDidWhat_Documentation_Review_ECG.docx
@@ -2424,7 +2424,18 @@
                 <w:szCs w:val="28"/>
                 <w:u w:color="000000"/>
               </w:rPr>
-              <w:t>Creating a singular document for ECG with all components in it</w:t>
+              <w:t xml:space="preserve">Creating a </w:t>
+            </w:r>
+            <w:r>
+              <w:rPr>
+                <w:rFonts w:ascii="Calibri" w:eastAsia="Calibri" w:hAnsi="Calibri" w:cs="Calibri"/>
+                <w:b/>
+                <w:color w:val="000000"/>
+                <w:sz w:val="28"/>
+                <w:szCs w:val="28"/>
+                <w:u w:color="000000"/>
+              </w:rPr>
+              <w:t>master</w:t>
             </w:r>
             <w:r>
               <w:rPr>
@@ -2434,8 +2445,20 @@
                 <w:szCs w:val="28"/>
                 <w:u w:color="000000"/>
               </w:rPr>
+              <w:t xml:space="preserve"> document for ECG with all components in it</w:t>
+            </w:r>
+            <w:r>
+              <w:rPr>
+                <w:rFonts w:ascii="Calibri" w:eastAsia="Calibri" w:hAnsi="Calibri" w:cs="Calibri"/>
+                <w:color w:val="000000"/>
+                <w:sz w:val="28"/>
+                <w:szCs w:val="28"/>
+                <w:u w:color="000000"/>
+              </w:rPr>
               <w:t>.</w:t>
             </w:r>
+            <w:bookmarkStart w:id="3" w:name="_GoBack"/>
+            <w:bookmarkEnd w:id="3"/>
           </w:p>
           <w:p>
             <w:pPr>
@@ -2829,8 +2852,6 @@
               </w:rPr>
               <w:t>10</w:t>
             </w:r>
-            <w:bookmarkStart w:id="3" w:name="_GoBack"/>
-            <w:bookmarkEnd w:id="3"/>
             <w:r>
               <w:rPr>
                 <w:rFonts w:ascii="Calibri" w:eastAsia="Calibri" w:hAnsi="Calibri" w:cs="Calibri"/>

</xml_diff>

<commit_message>
Reviews have been done on Huseyin's contributions.
</commit_message>
<xml_diff>
--- a/docs/ECG/WhoDidWhat_Documentation_Review_ECG.docx
+++ b/docs/ECG/WhoDidWhat_Documentation_Review_ECG.docx
@@ -816,6 +816,8 @@
                 <w:u w:color="FF0000"/>
               </w:rPr>
             </w:pPr>
+            <w:bookmarkStart w:id="3" w:name="_GoBack"/>
+            <w:bookmarkEnd w:id="3"/>
             <w:r>
               <w:rPr>
                 <w:color w:val="FF0000"/>
@@ -823,7 +825,16 @@
                 <w:szCs w:val="28"/>
                 <w:u w:color="FF0000"/>
               </w:rPr>
-              <w:t>Comment(HJM): Looks good.</w:t>
+              <w:t>HJM</w:t>
+            </w:r>
+            <w:r>
+              <w:rPr>
+                <w:color w:val="FF0000"/>
+                <w:sz w:val="28"/>
+                <w:szCs w:val="28"/>
+                <w:u w:color="FF0000"/>
+              </w:rPr>
+              <w:t>: Looks good.</w:t>
             </w:r>
             <w:r>
               <w:rPr>
@@ -870,32 +881,50 @@
                 <w:szCs w:val="28"/>
                 <w:u w:color="FF0000"/>
               </w:rPr>
-              <w:t>Comment(DS): Looks good. (16/11/18)</w:t>
-            </w:r>
-          </w:p>
-          <w:p>
-            <w:pPr>
-              <w:pStyle w:val="Body"/>
+              <w:t>DS</w:t>
+            </w:r>
+            <w:r>
               <w:rPr>
                 <w:color w:val="FF0000"/>
                 <w:sz w:val="28"/>
                 <w:szCs w:val="28"/>
                 <w:u w:color="FF0000"/>
               </w:rPr>
-            </w:pPr>
-          </w:p>
-          <w:p>
-            <w:pPr>
-              <w:pStyle w:val="Body"/>
-            </w:pPr>
-            <w:r>
+              <w:t>: Looks good. (16/11/18)</w:t>
+            </w:r>
+          </w:p>
+          <w:p>
+            <w:pPr>
+              <w:pStyle w:val="Body"/>
               <w:rPr>
                 <w:color w:val="FF0000"/>
                 <w:sz w:val="28"/>
                 <w:szCs w:val="28"/>
                 <w:u w:color="FF0000"/>
               </w:rPr>
-              <w:t xml:space="preserve">Comment(JB): Looks good. (16/11/18) </w:t>
+            </w:pPr>
+          </w:p>
+          <w:p>
+            <w:pPr>
+              <w:pStyle w:val="Body"/>
+            </w:pPr>
+            <w:r>
+              <w:rPr>
+                <w:color w:val="FF0000"/>
+                <w:sz w:val="28"/>
+                <w:szCs w:val="28"/>
+                <w:u w:color="FF0000"/>
+              </w:rPr>
+              <w:t>JB</w:t>
+            </w:r>
+            <w:r>
+              <w:rPr>
+                <w:color w:val="FF0000"/>
+                <w:sz w:val="28"/>
+                <w:szCs w:val="28"/>
+                <w:u w:color="FF0000"/>
+              </w:rPr>
+              <w:t xml:space="preserve">: Looks good. (16/11/18) </w:t>
             </w:r>
           </w:p>
         </w:tc>
@@ -1088,19 +1117,17 @@
                 <w:szCs w:val="28"/>
                 <w:u w:color="FF0000"/>
               </w:rPr>
-              <w:t>Revision Request(HJM): This is wrong because of XYZ. Please change. (16/11/18)</w:t>
-            </w:r>
-          </w:p>
-          <w:p>
-            <w:pPr>
-              <w:pStyle w:val="Body"/>
+              <w:t>HJM</w:t>
+            </w:r>
+            <w:r>
               <w:rPr>
                 <w:color w:val="FF0000"/>
                 <w:sz w:val="28"/>
                 <w:szCs w:val="28"/>
                 <w:u w:color="FF0000"/>
               </w:rPr>
-            </w:pPr>
+              <w:t>: This is wrong because of XYZ. Please change. (16/11/18)</w:t>
+            </w:r>
           </w:p>
           <w:p>
             <w:pPr>
@@ -1112,13 +1139,24 @@
                 <w:u w:color="FF0000"/>
               </w:rPr>
             </w:pPr>
-            <w:r>
+          </w:p>
+          <w:p>
+            <w:pPr>
+              <w:pStyle w:val="Body"/>
               <w:rPr>
                 <w:color w:val="FF0000"/>
                 <w:sz w:val="28"/>
                 <w:szCs w:val="28"/>
                 <w:u w:color="FF0000"/>
               </w:rPr>
+            </w:pPr>
+            <w:r>
+              <w:rPr>
+                <w:color w:val="FF0000"/>
+                <w:sz w:val="28"/>
+                <w:szCs w:val="28"/>
+                <w:u w:color="FF0000"/>
+              </w:rPr>
               <w:t>Response: XYZ changes have been made. (18/11/18)</w:t>
             </w:r>
           </w:p>
@@ -1150,24 +1188,18 @@
                 <w:szCs w:val="28"/>
                 <w:u w:color="FF0000"/>
               </w:rPr>
-              <w:t>Comments(HJM): Changes are confirmed. Looks good now. (19/11/18)</w:t>
-            </w:r>
-          </w:p>
-          <w:p>
-            <w:pPr>
-              <w:pStyle w:val="Body"/>
+              <w:t>HJM</w:t>
+            </w:r>
+            <w:r>
               <w:rPr>
                 <w:color w:val="FF0000"/>
                 <w:sz w:val="28"/>
                 <w:szCs w:val="28"/>
                 <w:u w:color="FF0000"/>
               </w:rPr>
-            </w:pPr>
-          </w:p>
-          <w:p>
-            <w:pPr>
-              <w:pStyle w:val="Body"/>
-            </w:pPr>
+              <w:t xml:space="preserve">: Changes </w:t>
+            </w:r>
+            <w:proofErr w:type="gramStart"/>
             <w:r>
               <w:rPr>
                 <w:color w:val="FF0000"/>
@@ -1175,7 +1207,51 @@
                 <w:szCs w:val="28"/>
                 <w:u w:color="FF0000"/>
               </w:rPr>
-              <w:t xml:space="preserve">Comments(DS): Looks good. </w:t>
+              <w:t>are confirmed</w:t>
+            </w:r>
+            <w:proofErr w:type="gramEnd"/>
+            <w:r>
+              <w:rPr>
+                <w:color w:val="FF0000"/>
+                <w:sz w:val="28"/>
+                <w:szCs w:val="28"/>
+                <w:u w:color="FF0000"/>
+              </w:rPr>
+              <w:t>. Looks good now. (19/11/18)</w:t>
+            </w:r>
+          </w:p>
+          <w:p>
+            <w:pPr>
+              <w:pStyle w:val="Body"/>
+              <w:rPr>
+                <w:color w:val="FF0000"/>
+                <w:sz w:val="28"/>
+                <w:szCs w:val="28"/>
+                <w:u w:color="FF0000"/>
+              </w:rPr>
+            </w:pPr>
+          </w:p>
+          <w:p>
+            <w:pPr>
+              <w:pStyle w:val="Body"/>
+            </w:pPr>
+            <w:r>
+              <w:rPr>
+                <w:color w:val="FF0000"/>
+                <w:sz w:val="28"/>
+                <w:szCs w:val="28"/>
+                <w:u w:color="FF0000"/>
+              </w:rPr>
+              <w:t>DS</w:t>
+            </w:r>
+            <w:r>
+              <w:rPr>
+                <w:color w:val="FF0000"/>
+                <w:sz w:val="28"/>
+                <w:szCs w:val="28"/>
+                <w:u w:color="FF0000"/>
+              </w:rPr>
+              <w:t xml:space="preserve">: Looks good. </w:t>
             </w:r>
             <w:r>
               <w:rPr>
@@ -1364,25 +1440,37 @@
             </w:tcMar>
           </w:tcPr>
           <w:p>
-            <w:pPr>
-              <w:rPr>
-                <w:rFonts w:ascii="Calibri" w:hAnsi="Calibri" w:cs="Calibri"/>
-              </w:rPr>
-            </w:pPr>
-            <w:r>
-              <w:rPr>
-                <w:rFonts w:ascii="Calibri" w:hAnsi="Calibri" w:cs="Calibri"/>
-              </w:rPr>
-              <w:t xml:space="preserve">JB: </w:t>
-            </w:r>
-            <w:r>
-              <w:rPr>
-                <w:rFonts w:ascii="Calibri" w:hAnsi="Calibri" w:cs="Calibri"/>
-              </w:rPr>
-              <w:t>Sound design</w:t>
-            </w:r>
-            <w:bookmarkStart w:id="3" w:name="_GoBack"/>
-            <w:bookmarkEnd w:id="3"/>
+            <w:r>
+              <w:t>JB: Sound design</w:t>
+            </w:r>
+            <w:r>
+              <w:t>.</w:t>
+            </w:r>
+          </w:p>
+          <w:p>
+            <w:r>
+              <w:rPr>
+                <w:sz w:val="28"/>
+                <w:szCs w:val="28"/>
+              </w:rPr>
+              <w:t>(</w:t>
+            </w:r>
+            <w:r>
+              <w:rPr>
+                <w:sz w:val="28"/>
+                <w:szCs w:val="28"/>
+                <w:u w:color="FF0000"/>
+              </w:rPr>
+              <w:t>27</w:t>
+            </w:r>
+            <w:r>
+              <w:rPr>
+                <w:sz w:val="28"/>
+                <w:szCs w:val="28"/>
+                <w:u w:color="FF0000"/>
+              </w:rPr>
+              <w:t>/11/18)</w:t>
+            </w:r>
           </w:p>
         </w:tc>
         <w:tc>
@@ -1507,26 +1595,120 @@
               <w:right w:w="80" w:type="dxa"/>
             </w:tcMar>
           </w:tcPr>
+          <w:p>
+            <w:r>
+              <w:t>DS, JB, HJM</w:t>
+            </w:r>
+          </w:p>
+        </w:tc>
+        <w:tc>
+          <w:tcPr>
+            <w:tcW w:w="3521" w:type="dxa"/>
+            <w:tcBorders>
+              <w:top w:val="single" w:sz="4" w:space="0" w:color="999999"/>
+              <w:left w:val="single" w:sz="4" w:space="0" w:color="999999"/>
+              <w:bottom w:val="single" w:sz="4" w:space="0" w:color="999999"/>
+              <w:right w:val="single" w:sz="4" w:space="0" w:color="999999"/>
+            </w:tcBorders>
+            <w:shd w:val="clear" w:color="auto" w:fill="auto"/>
+            <w:tcMar>
+              <w:top w:w="80" w:type="dxa"/>
+              <w:left w:w="80" w:type="dxa"/>
+              <w:bottom w:w="80" w:type="dxa"/>
+              <w:right w:w="80" w:type="dxa"/>
+            </w:tcMar>
+          </w:tcPr>
+          <w:p>
+            <w:r>
+              <w:t xml:space="preserve">DS: This looks good. All tests seems to cover requirements. </w:t>
+            </w:r>
+            <w:r>
+              <w:rPr>
+                <w:sz w:val="28"/>
+                <w:szCs w:val="28"/>
+              </w:rPr>
+              <w:t>(</w:t>
+            </w:r>
+            <w:r>
+              <w:rPr>
+                <w:sz w:val="28"/>
+                <w:szCs w:val="28"/>
+                <w:u w:color="FF0000"/>
+              </w:rPr>
+              <w:t>27</w:t>
+            </w:r>
+            <w:r>
+              <w:rPr>
+                <w:sz w:val="28"/>
+                <w:szCs w:val="28"/>
+                <w:u w:color="FF0000"/>
+              </w:rPr>
+              <w:t>/11/18)</w:t>
+            </w:r>
+          </w:p>
           <w:p/>
-        </w:tc>
-        <w:tc>
-          <w:tcPr>
-            <w:tcW w:w="3521" w:type="dxa"/>
-            <w:tcBorders>
-              <w:top w:val="single" w:sz="4" w:space="0" w:color="999999"/>
-              <w:left w:val="single" w:sz="4" w:space="0" w:color="999999"/>
-              <w:bottom w:val="single" w:sz="4" w:space="0" w:color="999999"/>
-              <w:right w:val="single" w:sz="4" w:space="0" w:color="999999"/>
-            </w:tcBorders>
-            <w:shd w:val="clear" w:color="auto" w:fill="auto"/>
-            <w:tcMar>
-              <w:top w:w="80" w:type="dxa"/>
-              <w:left w:w="80" w:type="dxa"/>
-              <w:bottom w:w="80" w:type="dxa"/>
-              <w:right w:w="80" w:type="dxa"/>
-            </w:tcMar>
-          </w:tcPr>
+          <w:p>
+            <w:r>
+              <w:t>JB: Covers basis for the requirements. Looking good.</w:t>
+            </w:r>
+          </w:p>
+          <w:p>
+            <w:r>
+              <w:rPr>
+                <w:sz w:val="28"/>
+                <w:szCs w:val="28"/>
+              </w:rPr>
+              <w:t>(</w:t>
+            </w:r>
+            <w:r>
+              <w:rPr>
+                <w:sz w:val="28"/>
+                <w:szCs w:val="28"/>
+                <w:u w:color="FF0000"/>
+              </w:rPr>
+              <w:t>27</w:t>
+            </w:r>
+            <w:r>
+              <w:rPr>
+                <w:sz w:val="28"/>
+                <w:szCs w:val="28"/>
+                <w:u w:color="FF0000"/>
+              </w:rPr>
+              <w:t>/11/18)</w:t>
+            </w:r>
+          </w:p>
           <w:p/>
+          <w:p>
+            <w:r>
+              <w:t xml:space="preserve">HJM: Up to snuff with the requirements. </w:t>
+            </w:r>
+          </w:p>
+          <w:p>
+            <w:r>
+              <w:rPr>
+                <w:sz w:val="28"/>
+                <w:szCs w:val="28"/>
+              </w:rPr>
+              <w:lastRenderedPageBreak/>
+              <w:t>(</w:t>
+            </w:r>
+            <w:r>
+              <w:rPr>
+                <w:sz w:val="28"/>
+                <w:szCs w:val="28"/>
+                <w:u w:color="FF0000"/>
+              </w:rPr>
+              <w:t>27</w:t>
+            </w:r>
+            <w:r>
+              <w:rPr>
+                <w:sz w:val="28"/>
+                <w:szCs w:val="28"/>
+                <w:u w:color="FF0000"/>
+              </w:rPr>
+              <w:t>/11/18)</w:t>
+            </w:r>
+          </w:p>
         </w:tc>
         <w:tc>
           <w:tcPr>
@@ -1564,7 +1746,11 @@
               <w:right w:w="80" w:type="dxa"/>
             </w:tcMar>
           </w:tcPr>
-          <w:p/>
+          <w:p>
+            <w:r>
+              <w:t>YES</w:t>
+            </w:r>
+          </w:p>
         </w:tc>
       </w:tr>
       <w:tr>
@@ -1599,16 +1785,7 @@
                 <w:sz w:val="28"/>
                 <w:szCs w:val="28"/>
               </w:rPr>
-              <w:t>3</w:t>
-            </w:r>
-            <w:r>
-              <w:rPr>
-                <w:b/>
-                <w:bCs/>
-                <w:sz w:val="28"/>
-                <w:szCs w:val="28"/>
-              </w:rPr>
-              <w:t>.</w:t>
+              <w:t>3.</w:t>
             </w:r>
           </w:p>
         </w:tc>
@@ -1669,7 +1846,7 @@
               <w:rPr>
                 <w:rFonts w:ascii="Calibri" w:hAnsi="Calibri" w:cs="Calibri"/>
               </w:rPr>
-              <w:t>DS</w:t>
+              <w:t>DS, JB, HJM</w:t>
             </w:r>
           </w:p>
         </w:tc>
@@ -1691,6 +1868,87 @@
             </w:tcMar>
           </w:tcPr>
           <w:p>
+            <w:r>
+              <w:t xml:space="preserve">DS: This looks good. All tests seems to cover requirements. </w:t>
+            </w:r>
+            <w:r>
+              <w:rPr>
+                <w:sz w:val="28"/>
+                <w:szCs w:val="28"/>
+              </w:rPr>
+              <w:t>(</w:t>
+            </w:r>
+            <w:r>
+              <w:rPr>
+                <w:sz w:val="28"/>
+                <w:szCs w:val="28"/>
+                <w:u w:color="FF0000"/>
+              </w:rPr>
+              <w:t>2</w:t>
+            </w:r>
+            <w:r>
+              <w:rPr>
+                <w:sz w:val="28"/>
+                <w:szCs w:val="28"/>
+                <w:u w:color="FF0000"/>
+              </w:rPr>
+              <w:t>5</w:t>
+            </w:r>
+            <w:r>
+              <w:rPr>
+                <w:sz w:val="28"/>
+                <w:szCs w:val="28"/>
+                <w:u w:color="FF0000"/>
+              </w:rPr>
+              <w:t>/11/18)</w:t>
+            </w:r>
+          </w:p>
+          <w:p/>
+          <w:p>
+            <w:r>
+              <w:t>JB: Covers basis for the requirements. Looking good.</w:t>
+            </w:r>
+          </w:p>
+          <w:p>
+            <w:r>
+              <w:rPr>
+                <w:sz w:val="28"/>
+                <w:szCs w:val="28"/>
+              </w:rPr>
+              <w:t>(</w:t>
+            </w:r>
+            <w:r>
+              <w:rPr>
+                <w:sz w:val="28"/>
+                <w:szCs w:val="28"/>
+                <w:u w:color="FF0000"/>
+              </w:rPr>
+              <w:t>2</w:t>
+            </w:r>
+            <w:r>
+              <w:rPr>
+                <w:sz w:val="28"/>
+                <w:szCs w:val="28"/>
+                <w:u w:color="FF0000"/>
+              </w:rPr>
+              <w:t>6</w:t>
+            </w:r>
+            <w:r>
+              <w:rPr>
+                <w:sz w:val="28"/>
+                <w:szCs w:val="28"/>
+                <w:u w:color="FF0000"/>
+              </w:rPr>
+              <w:t>/11/18)</w:t>
+            </w:r>
+          </w:p>
+          <w:p/>
+          <w:p>
+            <w:r>
+              <w:t xml:space="preserve">HJM: Up to snuff with the requirements. </w:t>
+            </w:r>
+          </w:p>
+          <w:p>
             <w:pPr>
               <w:rPr>
                 <w:rFonts w:ascii="Calibri" w:hAnsi="Calibri" w:cs="Calibri"/>
@@ -1698,9 +1956,34 @@
             </w:pPr>
             <w:r>
               <w:rPr>
-                <w:rFonts w:ascii="Calibri" w:hAnsi="Calibri" w:cs="Calibri"/>
-              </w:rPr>
-              <w:t xml:space="preserve">DS: This looks good </w:t>
+                <w:sz w:val="28"/>
+                <w:szCs w:val="28"/>
+              </w:rPr>
+              <w:t>(</w:t>
+            </w:r>
+            <w:r>
+              <w:rPr>
+                <w:sz w:val="28"/>
+                <w:szCs w:val="28"/>
+                <w:u w:color="FF0000"/>
+              </w:rPr>
+              <w:t>2</w:t>
+            </w:r>
+            <w:r>
+              <w:rPr>
+                <w:sz w:val="28"/>
+                <w:szCs w:val="28"/>
+                <w:u w:color="FF0000"/>
+              </w:rPr>
+              <w:t>6</w:t>
+            </w:r>
+            <w:r>
+              <w:rPr>
+                <w:sz w:val="28"/>
+                <w:szCs w:val="28"/>
+                <w:u w:color="FF0000"/>
+              </w:rPr>
+              <w:t>/11/18)</w:t>
             </w:r>
           </w:p>
         </w:tc>
@@ -1740,7 +2023,11 @@
               <w:right w:w="80" w:type="dxa"/>
             </w:tcMar>
           </w:tcPr>
-          <w:p/>
+          <w:p>
+            <w:r>
+              <w:t>YES</w:t>
+            </w:r>
+          </w:p>
         </w:tc>
       </w:tr>
       <w:tr>
@@ -1775,71 +2062,204 @@
                 <w:sz w:val="28"/>
                 <w:szCs w:val="28"/>
               </w:rPr>
-              <w:t>4</w:t>
-            </w:r>
-            <w:r>
-              <w:rPr>
-                <w:b/>
-                <w:bCs/>
-                <w:sz w:val="28"/>
-                <w:szCs w:val="28"/>
-              </w:rPr>
+              <w:t>4.</w:t>
+            </w:r>
+          </w:p>
+        </w:tc>
+        <w:tc>
+          <w:tcPr>
+            <w:tcW w:w="3773" w:type="dxa"/>
+            <w:tcBorders>
+              <w:top w:val="single" w:sz="4" w:space="0" w:color="999999"/>
+              <w:left w:val="single" w:sz="4" w:space="0" w:color="999999"/>
+              <w:bottom w:val="single" w:sz="4" w:space="0" w:color="999999"/>
+              <w:right w:val="single" w:sz="4" w:space="0" w:color="999999"/>
+            </w:tcBorders>
+            <w:shd w:val="clear" w:color="auto" w:fill="auto"/>
+            <w:tcMar>
+              <w:top w:w="80" w:type="dxa"/>
+              <w:left w:w="80" w:type="dxa"/>
+              <w:bottom w:w="80" w:type="dxa"/>
+              <w:right w:w="80" w:type="dxa"/>
+            </w:tcMar>
+          </w:tcPr>
+          <w:p>
+            <w:pPr>
+              <w:pStyle w:val="Body"/>
+            </w:pPr>
+            <w:r>
+              <w:rPr>
+                <w:sz w:val="28"/>
+                <w:szCs w:val="28"/>
+              </w:rPr>
+              <w:t>FSM – Interfacing Between Devices</w:t>
+            </w:r>
+          </w:p>
+        </w:tc>
+        <w:tc>
+          <w:tcPr>
+            <w:tcW w:w="1873" w:type="dxa"/>
+            <w:tcBorders>
+              <w:top w:val="single" w:sz="4" w:space="0" w:color="999999"/>
+              <w:left w:val="single" w:sz="4" w:space="0" w:color="999999"/>
+              <w:bottom w:val="single" w:sz="4" w:space="0" w:color="999999"/>
+              <w:right w:val="single" w:sz="4" w:space="0" w:color="999999"/>
+            </w:tcBorders>
+            <w:shd w:val="clear" w:color="auto" w:fill="auto"/>
+            <w:tcMar>
+              <w:top w:w="80" w:type="dxa"/>
+              <w:left w:w="80" w:type="dxa"/>
+              <w:bottom w:w="80" w:type="dxa"/>
+              <w:right w:w="80" w:type="dxa"/>
+            </w:tcMar>
+          </w:tcPr>
+          <w:p>
+            <w:r>
+              <w:rPr>
+                <w:rFonts w:ascii="Calibri" w:hAnsi="Calibri" w:cs="Calibri"/>
+              </w:rPr>
+              <w:t>DS, JB, HJM</w:t>
+            </w:r>
+          </w:p>
+        </w:tc>
+        <w:tc>
+          <w:tcPr>
+            <w:tcW w:w="3521" w:type="dxa"/>
+            <w:tcBorders>
+              <w:top w:val="single" w:sz="4" w:space="0" w:color="999999"/>
+              <w:left w:val="single" w:sz="4" w:space="0" w:color="999999"/>
+              <w:bottom w:val="single" w:sz="4" w:space="0" w:color="999999"/>
+              <w:right w:val="single" w:sz="4" w:space="0" w:color="999999"/>
+            </w:tcBorders>
+            <w:shd w:val="clear" w:color="auto" w:fill="auto"/>
+            <w:tcMar>
+              <w:top w:w="80" w:type="dxa"/>
+              <w:left w:w="80" w:type="dxa"/>
+              <w:bottom w:w="80" w:type="dxa"/>
+              <w:right w:w="80" w:type="dxa"/>
+            </w:tcMar>
+          </w:tcPr>
+          <w:p>
+            <w:r>
+              <w:t xml:space="preserve">DS: This looks </w:t>
+            </w:r>
+            <w:r>
+              <w:t>accurate</w:t>
+            </w:r>
+            <w:r>
+              <w:t xml:space="preserve">. </w:t>
+            </w:r>
+            <w:r>
+              <w:rPr>
+                <w:sz w:val="28"/>
+                <w:szCs w:val="28"/>
+              </w:rPr>
+              <w:t>(</w:t>
+            </w:r>
+            <w:r>
+              <w:rPr>
+                <w:sz w:val="28"/>
+                <w:szCs w:val="28"/>
+                <w:u w:color="FF0000"/>
+              </w:rPr>
+              <w:t>25</w:t>
+            </w:r>
+            <w:r>
+              <w:rPr>
+                <w:sz w:val="28"/>
+                <w:szCs w:val="28"/>
+                <w:u w:color="FF0000"/>
+              </w:rPr>
+              <w:t>/11/18)</w:t>
+            </w:r>
+          </w:p>
+          <w:p/>
+          <w:p>
+            <w:r>
+              <w:t xml:space="preserve">JB: </w:t>
+            </w:r>
+            <w:r>
+              <w:t xml:space="preserve">Looks </w:t>
+            </w:r>
+            <w:r>
+              <w:t>fine. Seems to cover all states</w:t>
+            </w:r>
+            <w:r>
               <w:t>.</w:t>
             </w:r>
           </w:p>
-        </w:tc>
-        <w:tc>
-          <w:tcPr>
-            <w:tcW w:w="3773" w:type="dxa"/>
-            <w:tcBorders>
-              <w:top w:val="single" w:sz="4" w:space="0" w:color="999999"/>
-              <w:left w:val="single" w:sz="4" w:space="0" w:color="999999"/>
-              <w:bottom w:val="single" w:sz="4" w:space="0" w:color="999999"/>
-              <w:right w:val="single" w:sz="4" w:space="0" w:color="999999"/>
-            </w:tcBorders>
-            <w:shd w:val="clear" w:color="auto" w:fill="auto"/>
-            <w:tcMar>
-              <w:top w:w="80" w:type="dxa"/>
-              <w:left w:w="80" w:type="dxa"/>
-              <w:bottom w:w="80" w:type="dxa"/>
-              <w:right w:w="80" w:type="dxa"/>
-            </w:tcMar>
-          </w:tcPr>
-          <w:p>
-            <w:pPr>
-              <w:pStyle w:val="Body"/>
-            </w:pPr>
-            <w:r>
-              <w:rPr>
-                <w:sz w:val="28"/>
-                <w:szCs w:val="28"/>
-              </w:rPr>
-              <w:t>Changes and corrections to ECG Requirements</w:t>
-            </w:r>
-          </w:p>
-        </w:tc>
-        <w:tc>
-          <w:tcPr>
-            <w:tcW w:w="1873" w:type="dxa"/>
-            <w:tcBorders>
-              <w:top w:val="single" w:sz="4" w:space="0" w:color="999999"/>
-              <w:left w:val="single" w:sz="4" w:space="0" w:color="999999"/>
-              <w:bottom w:val="single" w:sz="4" w:space="0" w:color="999999"/>
-              <w:right w:val="single" w:sz="4" w:space="0" w:color="999999"/>
-            </w:tcBorders>
-            <w:shd w:val="clear" w:color="auto" w:fill="auto"/>
-            <w:tcMar>
-              <w:top w:w="80" w:type="dxa"/>
-              <w:left w:w="80" w:type="dxa"/>
-              <w:bottom w:w="80" w:type="dxa"/>
-              <w:right w:w="80" w:type="dxa"/>
-            </w:tcMar>
-          </w:tcPr>
+          <w:p>
+            <w:r>
+              <w:rPr>
+                <w:sz w:val="28"/>
+                <w:szCs w:val="28"/>
+              </w:rPr>
+              <w:t>(</w:t>
+            </w:r>
+            <w:r>
+              <w:rPr>
+                <w:sz w:val="28"/>
+                <w:szCs w:val="28"/>
+                <w:u w:color="FF0000"/>
+              </w:rPr>
+              <w:t>26</w:t>
+            </w:r>
+            <w:r>
+              <w:rPr>
+                <w:sz w:val="28"/>
+                <w:szCs w:val="28"/>
+                <w:u w:color="FF0000"/>
+              </w:rPr>
+              <w:t>/11/18)</w:t>
+            </w:r>
+          </w:p>
           <w:p/>
-        </w:tc>
-        <w:tc>
-          <w:tcPr>
-            <w:tcW w:w="3521" w:type="dxa"/>
+          <w:p>
+            <w:r>
+              <w:t xml:space="preserve">HJM: </w:t>
+            </w:r>
+            <w:r>
+              <w:t>Seems cover all states and events</w:t>
+            </w:r>
+            <w:r>
+              <w:t>.</w:t>
+            </w:r>
+            <w:r>
+              <w:t xml:space="preserve"> Looking good.</w:t>
+            </w:r>
+            <w:r>
+              <w:t xml:space="preserve"> </w:t>
+            </w:r>
+          </w:p>
+          <w:p>
+            <w:r>
+              <w:rPr>
+                <w:sz w:val="28"/>
+                <w:szCs w:val="28"/>
+              </w:rPr>
+              <w:t>(</w:t>
+            </w:r>
+            <w:r>
+              <w:rPr>
+                <w:sz w:val="28"/>
+                <w:szCs w:val="28"/>
+                <w:u w:color="FF0000"/>
+              </w:rPr>
+              <w:t>26</w:t>
+            </w:r>
+            <w:r>
+              <w:rPr>
+                <w:sz w:val="28"/>
+                <w:szCs w:val="28"/>
+                <w:u w:color="FF0000"/>
+              </w:rPr>
+              <w:t>/11/18)</w:t>
+            </w:r>
+          </w:p>
+        </w:tc>
+        <w:tc>
+          <w:tcPr>
+            <w:tcW w:w="1198" w:type="dxa"/>
             <w:tcBorders>
               <w:top w:val="single" w:sz="4" w:space="0" w:color="999999"/>
               <w:left w:val="single" w:sz="4" w:space="0" w:color="999999"/>
@@ -1858,25 +2278,6 @@
         </w:tc>
         <w:tc>
           <w:tcPr>
-            <w:tcW w:w="1198" w:type="dxa"/>
-            <w:tcBorders>
-              <w:top w:val="single" w:sz="4" w:space="0" w:color="999999"/>
-              <w:left w:val="single" w:sz="4" w:space="0" w:color="999999"/>
-              <w:bottom w:val="single" w:sz="4" w:space="0" w:color="999999"/>
-              <w:right w:val="single" w:sz="4" w:space="0" w:color="999999"/>
-            </w:tcBorders>
-            <w:shd w:val="clear" w:color="auto" w:fill="auto"/>
-            <w:tcMar>
-              <w:top w:w="80" w:type="dxa"/>
-              <w:left w:w="80" w:type="dxa"/>
-              <w:bottom w:w="80" w:type="dxa"/>
-              <w:right w:w="80" w:type="dxa"/>
-            </w:tcMar>
-          </w:tcPr>
-          <w:p/>
-        </w:tc>
-        <w:tc>
-          <w:tcPr>
             <w:tcW w:w="1340" w:type="dxa"/>
             <w:tcBorders>
               <w:top w:val="single" w:sz="4" w:space="0" w:color="999999"/>
@@ -1892,7 +2293,11 @@
               <w:right w:w="80" w:type="dxa"/>
             </w:tcMar>
           </w:tcPr>
-          <w:p/>
+          <w:p>
+            <w:r>
+              <w:t>YES</w:t>
+            </w:r>
+          </w:p>
         </w:tc>
       </w:tr>
       <w:tr>
@@ -1927,16 +2332,7 @@
                 <w:sz w:val="28"/>
                 <w:szCs w:val="28"/>
               </w:rPr>
-              <w:t>5</w:t>
-            </w:r>
-            <w:r>
-              <w:rPr>
-                <w:b/>
-                <w:bCs/>
-                <w:sz w:val="28"/>
-                <w:szCs w:val="28"/>
-              </w:rPr>
-              <w:t>.</w:t>
+              <w:t>5.</w:t>
             </w:r>
           </w:p>
         </w:tc>
@@ -1967,14 +2363,7 @@
                 <w:sz w:val="28"/>
                 <w:szCs w:val="28"/>
               </w:rPr>
-              <w:t>WhoDidWhat_Documentation_Review</w:t>
-            </w:r>
-            <w:r>
-              <w:rPr>
-                <w:sz w:val="28"/>
-                <w:szCs w:val="28"/>
-              </w:rPr>
-              <w:t>_ECG</w:t>
+              <w:t>WhoDidWhat_Documentation_Review_ECG</w:t>
             </w:r>
             <w:proofErr w:type="spellEnd"/>
             <w:r>
@@ -2003,36 +2392,129 @@
               <w:right w:w="80" w:type="dxa"/>
             </w:tcMar>
           </w:tcPr>
+          <w:p>
+            <w:r>
+              <w:rPr>
+                <w:rFonts w:ascii="Calibri" w:hAnsi="Calibri" w:cs="Calibri"/>
+              </w:rPr>
+              <w:t>DS, JB, HJM</w:t>
+            </w:r>
+          </w:p>
+        </w:tc>
+        <w:tc>
+          <w:tcPr>
+            <w:tcW w:w="3521" w:type="dxa"/>
+            <w:tcBorders>
+              <w:top w:val="single" w:sz="4" w:space="0" w:color="999999"/>
+              <w:left w:val="single" w:sz="4" w:space="0" w:color="999999"/>
+              <w:bottom w:val="single" w:sz="4" w:space="0" w:color="999999"/>
+              <w:right w:val="single" w:sz="4" w:space="0" w:color="999999"/>
+            </w:tcBorders>
+            <w:shd w:val="clear" w:color="auto" w:fill="auto"/>
+            <w:tcMar>
+              <w:top w:w="80" w:type="dxa"/>
+              <w:left w:w="80" w:type="dxa"/>
+              <w:bottom w:w="80" w:type="dxa"/>
+              <w:right w:w="80" w:type="dxa"/>
+            </w:tcMar>
+          </w:tcPr>
+          <w:p>
+            <w:r>
+              <w:t>JB: Good format, must ensure we update as regularly as we review</w:t>
+            </w:r>
+          </w:p>
+          <w:p>
+            <w:pPr>
+              <w:rPr>
+                <w:u w:color="FF0000"/>
+              </w:rPr>
+            </w:pPr>
+            <w:r>
+              <w:t>(</w:t>
+            </w:r>
+            <w:r>
+              <w:rPr>
+                <w:u w:color="FF0000"/>
+              </w:rPr>
+              <w:t>2</w:t>
+            </w:r>
+            <w:r>
+              <w:rPr>
+                <w:u w:color="FF0000"/>
+              </w:rPr>
+              <w:t>4</w:t>
+            </w:r>
+            <w:r>
+              <w:rPr>
+                <w:u w:color="FF0000"/>
+              </w:rPr>
+              <w:t>/11/18)</w:t>
+            </w:r>
+          </w:p>
+          <w:p>
+            <w:pPr>
+              <w:rPr>
+                <w:u w:color="FF0000"/>
+              </w:rPr>
+            </w:pPr>
+          </w:p>
+          <w:p>
+            <w:pPr>
+              <w:rPr>
+                <w:u w:color="FF0000"/>
+              </w:rPr>
+            </w:pPr>
+            <w:r>
+              <w:t xml:space="preserve">HJM: </w:t>
+            </w:r>
+            <w:r>
+              <w:t xml:space="preserve">Good format. Enables members to note down their </w:t>
+            </w:r>
+            <w:r>
+              <w:lastRenderedPageBreak/>
+              <w:t>contributions and enable them to log their reviews. Concise.</w:t>
+            </w:r>
+            <w:r>
+              <w:t xml:space="preserve"> </w:t>
+            </w:r>
+            <w:r>
+              <w:t xml:space="preserve"> </w:t>
+            </w:r>
+            <w:r>
+              <w:t>(</w:t>
+            </w:r>
+            <w:r>
+              <w:rPr>
+                <w:u w:color="FF0000"/>
+              </w:rPr>
+              <w:t>2</w:t>
+            </w:r>
+            <w:r>
+              <w:rPr>
+                <w:u w:color="FF0000"/>
+              </w:rPr>
+              <w:t>7</w:t>
+            </w:r>
+            <w:r>
+              <w:rPr>
+                <w:u w:color="FF0000"/>
+              </w:rPr>
+              <w:t>/11/18)</w:t>
+            </w:r>
+          </w:p>
           <w:p/>
-        </w:tc>
-        <w:tc>
-          <w:tcPr>
-            <w:tcW w:w="3521" w:type="dxa"/>
-            <w:tcBorders>
-              <w:top w:val="single" w:sz="4" w:space="0" w:color="999999"/>
-              <w:left w:val="single" w:sz="4" w:space="0" w:color="999999"/>
-              <w:bottom w:val="single" w:sz="4" w:space="0" w:color="999999"/>
-              <w:right w:val="single" w:sz="4" w:space="0" w:color="999999"/>
-            </w:tcBorders>
-            <w:shd w:val="clear" w:color="auto" w:fill="auto"/>
-            <w:tcMar>
-              <w:top w:w="80" w:type="dxa"/>
-              <w:left w:w="80" w:type="dxa"/>
-              <w:bottom w:w="80" w:type="dxa"/>
-              <w:right w:w="80" w:type="dxa"/>
-            </w:tcMar>
-          </w:tcPr>
-          <w:p>
-            <w:pPr>
-              <w:rPr>
-                <w:rFonts w:ascii="Calibri" w:hAnsi="Calibri" w:cs="Calibri"/>
-              </w:rPr>
-            </w:pPr>
-            <w:r>
-              <w:rPr>
-                <w:rFonts w:ascii="Calibri" w:hAnsi="Calibri" w:cs="Calibri"/>
-              </w:rPr>
-              <w:t>JB: Good format, must ensure we update as regularly as we review</w:t>
+          <w:p>
+            <w:r>
+              <w:t xml:space="preserve">DS: Everything is in same place making easy to see who has done what and who has reviewed what. </w:t>
+            </w:r>
+            <w:r>
+              <w:t>(</w:t>
+            </w:r>
+            <w:r>
+              <w:rPr>
+                <w:u w:color="FF0000"/>
+              </w:rPr>
+              <w:t>27/11/18)</w:t>
             </w:r>
           </w:p>
         </w:tc>
@@ -2072,7 +2554,11 @@
               <w:right w:w="80" w:type="dxa"/>
             </w:tcMar>
           </w:tcPr>
-          <w:p/>
+          <w:p>
+            <w:r>
+              <w:t>YES</w:t>
+            </w:r>
+          </w:p>
         </w:tc>
       </w:tr>
       <w:tr>
@@ -2107,19 +2593,7 @@
                 <w:szCs w:val="28"/>
                 <w:u w:color="000000"/>
               </w:rPr>
-              <w:t>6</w:t>
-            </w:r>
-            <w:r>
-              <w:rPr>
-                <w:rFonts w:ascii="Calibri" w:eastAsia="Calibri" w:hAnsi="Calibri" w:cs="Calibri"/>
-                <w:b/>
-                <w:bCs/>
-                <w:color w:val="000000"/>
-                <w:sz w:val="28"/>
-                <w:szCs w:val="28"/>
-                <w:u w:color="000000"/>
-              </w:rPr>
-              <w:t>.</w:t>
+              <w:t>6.</w:t>
             </w:r>
           </w:p>
         </w:tc>
@@ -2170,11 +2644,107 @@
               <w:right w:w="80" w:type="dxa"/>
             </w:tcMar>
           </w:tcPr>
+          <w:p>
+            <w:r>
+              <w:rPr>
+                <w:rFonts w:ascii="Calibri" w:hAnsi="Calibri" w:cs="Calibri"/>
+              </w:rPr>
+              <w:t>DS, JB, HJM</w:t>
+            </w:r>
+          </w:p>
+        </w:tc>
+        <w:tc>
+          <w:tcPr>
+            <w:tcW w:w="3521" w:type="dxa"/>
+            <w:tcBorders>
+              <w:top w:val="single" w:sz="4" w:space="0" w:color="999999"/>
+              <w:left w:val="single" w:sz="4" w:space="0" w:color="999999"/>
+              <w:bottom w:val="single" w:sz="4" w:space="0" w:color="999999"/>
+              <w:right w:val="single" w:sz="4" w:space="0" w:color="999999"/>
+            </w:tcBorders>
+            <w:shd w:val="clear" w:color="auto" w:fill="auto"/>
+            <w:tcMar>
+              <w:top w:w="80" w:type="dxa"/>
+              <w:left w:w="80" w:type="dxa"/>
+              <w:bottom w:w="80" w:type="dxa"/>
+              <w:right w:w="80" w:type="dxa"/>
+            </w:tcMar>
+          </w:tcPr>
+          <w:p>
+            <w:r>
+              <w:t xml:space="preserve">JB: </w:t>
+            </w:r>
+            <w:r>
+              <w:t>Looks good, easy to follow</w:t>
+            </w:r>
+          </w:p>
+          <w:p>
+            <w:pPr>
+              <w:rPr>
+                <w:u w:color="FF0000"/>
+              </w:rPr>
+            </w:pPr>
+            <w:r>
+              <w:t>(</w:t>
+            </w:r>
+            <w:r>
+              <w:rPr>
+                <w:u w:color="FF0000"/>
+              </w:rPr>
+              <w:t>24/11/18)</w:t>
+            </w:r>
+          </w:p>
+          <w:p>
+            <w:pPr>
+              <w:rPr>
+                <w:u w:color="FF0000"/>
+              </w:rPr>
+            </w:pPr>
+          </w:p>
+          <w:p>
+            <w:pPr>
+              <w:rPr>
+                <w:u w:color="FF0000"/>
+              </w:rPr>
+            </w:pPr>
+            <w:r>
+              <w:t xml:space="preserve">HJM: </w:t>
+            </w:r>
+            <w:r>
+              <w:t>Looks good.</w:t>
+            </w:r>
+            <w:r>
+              <w:t xml:space="preserve">  (</w:t>
+            </w:r>
+            <w:r>
+              <w:rPr>
+                <w:u w:color="FF0000"/>
+              </w:rPr>
+              <w:t>27/11/18)</w:t>
+            </w:r>
+          </w:p>
           <w:p/>
-        </w:tc>
-        <w:tc>
-          <w:tcPr>
-            <w:tcW w:w="3521" w:type="dxa"/>
+          <w:p>
+            <w:r>
+              <w:t xml:space="preserve">DS: </w:t>
+            </w:r>
+            <w:r>
+              <w:t>Respectable</w:t>
+            </w:r>
+            <w:r>
+              <w:t>. (</w:t>
+            </w:r>
+            <w:r>
+              <w:rPr>
+                <w:u w:color="FF0000"/>
+              </w:rPr>
+              <w:t>27/11/18)</w:t>
+            </w:r>
+          </w:p>
+        </w:tc>
+        <w:tc>
+          <w:tcPr>
+            <w:tcW w:w="1198" w:type="dxa"/>
             <w:tcBorders>
               <w:top w:val="single" w:sz="4" w:space="0" w:color="999999"/>
               <w:left w:val="single" w:sz="4" w:space="0" w:color="999999"/>
@@ -2193,25 +2763,6 @@
         </w:tc>
         <w:tc>
           <w:tcPr>
-            <w:tcW w:w="1198" w:type="dxa"/>
-            <w:tcBorders>
-              <w:top w:val="single" w:sz="4" w:space="0" w:color="999999"/>
-              <w:left w:val="single" w:sz="4" w:space="0" w:color="999999"/>
-              <w:bottom w:val="single" w:sz="4" w:space="0" w:color="999999"/>
-              <w:right w:val="single" w:sz="4" w:space="0" w:color="999999"/>
-            </w:tcBorders>
-            <w:shd w:val="clear" w:color="auto" w:fill="auto"/>
-            <w:tcMar>
-              <w:top w:w="80" w:type="dxa"/>
-              <w:left w:w="80" w:type="dxa"/>
-              <w:bottom w:w="80" w:type="dxa"/>
-              <w:right w:w="80" w:type="dxa"/>
-            </w:tcMar>
-          </w:tcPr>
-          <w:p/>
-        </w:tc>
-        <w:tc>
-          <w:tcPr>
             <w:tcW w:w="1340" w:type="dxa"/>
             <w:tcBorders>
               <w:top w:val="single" w:sz="4" w:space="0" w:color="999999"/>
@@ -2227,7 +2778,11 @@
               <w:right w:w="80" w:type="dxa"/>
             </w:tcMar>
           </w:tcPr>
-          <w:p/>
+          <w:p>
+            <w:r>
+              <w:t>YES</w:t>
+            </w:r>
+          </w:p>
         </w:tc>
       </w:tr>
       <w:tr>
@@ -2262,7 +2817,6 @@
                 <w:szCs w:val="28"/>
                 <w:u w:color="000000"/>
               </w:rPr>
-              <w:lastRenderedPageBreak/>
               <w:t>7.</w:t>
             </w:r>
           </w:p>
@@ -2319,7 +2873,7 @@
               <w:rPr>
                 <w:rFonts w:ascii="Calibri" w:hAnsi="Calibri" w:cs="Calibri"/>
               </w:rPr>
-              <w:t>DS</w:t>
+              <w:t>DS, JB, HJM</w:t>
             </w:r>
           </w:p>
         </w:tc>
@@ -2342,12 +2896,82 @@
           </w:tcPr>
           <w:p>
             <w:r>
-              <w:rPr>
-                <w:rFonts w:ascii="Calibri" w:hAnsi="Calibri" w:cs="Calibri"/>
-              </w:rPr>
               <w:t xml:space="preserve">DS: This looks good </w:t>
             </w:r>
           </w:p>
+          <w:p>
+            <w:pPr>
+              <w:rPr>
+                <w:u w:color="FF0000"/>
+              </w:rPr>
+            </w:pPr>
+            <w:r>
+              <w:t>(</w:t>
+            </w:r>
+            <w:r>
+              <w:rPr>
+                <w:u w:color="FF0000"/>
+              </w:rPr>
+              <w:t>27/11/18)</w:t>
+            </w:r>
+          </w:p>
+          <w:p>
+            <w:pPr>
+              <w:rPr>
+                <w:u w:color="FF0000"/>
+              </w:rPr>
+            </w:pPr>
+          </w:p>
+          <w:p>
+            <w:r>
+              <w:t xml:space="preserve">JB: </w:t>
+            </w:r>
+            <w:r>
+              <w:t>Looks good, easy to follow</w:t>
+            </w:r>
+            <w:r>
+              <w:t>.</w:t>
+            </w:r>
+          </w:p>
+          <w:p>
+            <w:pPr>
+              <w:rPr>
+                <w:u w:color="FF0000"/>
+              </w:rPr>
+            </w:pPr>
+            <w:r>
+              <w:t>(</w:t>
+            </w:r>
+            <w:r>
+              <w:rPr>
+                <w:u w:color="FF0000"/>
+              </w:rPr>
+              <w:t>24/11/18)</w:t>
+            </w:r>
+          </w:p>
+          <w:p/>
+          <w:p>
+            <w:pPr>
+              <w:rPr>
+                <w:u w:color="FF0000"/>
+              </w:rPr>
+            </w:pPr>
+            <w:r>
+              <w:t xml:space="preserve">HJM: </w:t>
+            </w:r>
+            <w:r>
+              <w:t>Looks good.</w:t>
+            </w:r>
+            <w:r>
+              <w:t xml:space="preserve">  (</w:t>
+            </w:r>
+            <w:r>
+              <w:rPr>
+                <w:u w:color="FF0000"/>
+              </w:rPr>
+              <w:t>27/11/18)</w:t>
+            </w:r>
+          </w:p>
         </w:tc>
         <w:tc>
           <w:tcPr>
@@ -2385,7 +3009,11 @@
               <w:right w:w="80" w:type="dxa"/>
             </w:tcMar>
           </w:tcPr>
-          <w:p/>
+          <w:p>
+            <w:r>
+              <w:t>YES</w:t>
+            </w:r>
+          </w:p>
         </w:tc>
       </w:tr>
       <w:tr>
@@ -2575,11 +3203,168 @@
               <w:right w:w="80" w:type="dxa"/>
             </w:tcMar>
           </w:tcPr>
+          <w:p>
+            <w:r>
+              <w:rPr>
+                <w:rFonts w:ascii="Calibri" w:hAnsi="Calibri" w:cs="Calibri"/>
+              </w:rPr>
+              <w:t>DS, JB, HJM</w:t>
+            </w:r>
+          </w:p>
+        </w:tc>
+        <w:tc>
+          <w:tcPr>
+            <w:tcW w:w="3521" w:type="dxa"/>
+            <w:tcBorders>
+              <w:top w:val="single" w:sz="4" w:space="0" w:color="999999"/>
+              <w:left w:val="single" w:sz="4" w:space="0" w:color="999999"/>
+              <w:bottom w:val="single" w:sz="4" w:space="0" w:color="999999"/>
+              <w:right w:val="single" w:sz="4" w:space="0" w:color="999999"/>
+            </w:tcBorders>
+            <w:shd w:val="clear" w:color="auto" w:fill="auto"/>
+            <w:tcMar>
+              <w:top w:w="80" w:type="dxa"/>
+              <w:left w:w="80" w:type="dxa"/>
+              <w:bottom w:w="80" w:type="dxa"/>
+              <w:right w:w="80" w:type="dxa"/>
+            </w:tcMar>
+          </w:tcPr>
+          <w:p>
+            <w:r>
+              <w:t xml:space="preserve">JB: </w:t>
+            </w:r>
+            <w:r>
+              <w:t>Needs to have all documents in it. Missing some designs.</w:t>
+            </w:r>
+          </w:p>
+          <w:p>
+            <w:pPr>
+              <w:rPr>
+                <w:u w:color="FF0000"/>
+              </w:rPr>
+            </w:pPr>
+            <w:r>
+              <w:t>(</w:t>
+            </w:r>
+            <w:r>
+              <w:rPr>
+                <w:u w:color="FF0000"/>
+              </w:rPr>
+              <w:t>14</w:t>
+            </w:r>
+            <w:r>
+              <w:rPr>
+                <w:u w:color="FF0000"/>
+              </w:rPr>
+              <w:t>/11/18)</w:t>
+            </w:r>
+          </w:p>
+          <w:p>
+            <w:pPr>
+              <w:rPr>
+                <w:u w:color="FF0000"/>
+              </w:rPr>
+            </w:pPr>
+          </w:p>
+          <w:p>
+            <w:r>
+              <w:t xml:space="preserve">JB: </w:t>
+            </w:r>
+            <w:r>
+              <w:t xml:space="preserve">Looks good now. Documents and designs </w:t>
+            </w:r>
+            <w:proofErr w:type="gramStart"/>
+            <w:r>
+              <w:t>have been added</w:t>
+            </w:r>
+            <w:proofErr w:type="gramEnd"/>
+            <w:r>
+              <w:t>.</w:t>
+            </w:r>
+          </w:p>
+          <w:p>
+            <w:pPr>
+              <w:rPr>
+                <w:u w:color="FF0000"/>
+              </w:rPr>
+            </w:pPr>
+            <w:r>
+              <w:t>(</w:t>
+            </w:r>
+            <w:r>
+              <w:rPr>
+                <w:u w:color="FF0000"/>
+              </w:rPr>
+              <w:t>25</w:t>
+            </w:r>
+            <w:r>
+              <w:rPr>
+                <w:u w:color="FF0000"/>
+              </w:rPr>
+              <w:t>/11/18)</w:t>
+            </w:r>
+          </w:p>
+          <w:p>
+            <w:pPr>
+              <w:rPr>
+                <w:u w:color="FF0000"/>
+              </w:rPr>
+            </w:pPr>
+          </w:p>
+          <w:p>
+            <w:pPr>
+              <w:rPr>
+                <w:u w:color="FF0000"/>
+              </w:rPr>
+            </w:pPr>
+            <w:r>
+              <w:lastRenderedPageBreak/>
+              <w:t xml:space="preserve">HJM: </w:t>
+            </w:r>
+            <w:r>
+              <w:t>Up to snuff</w:t>
+            </w:r>
+            <w:r>
+              <w:t>.</w:t>
+            </w:r>
+            <w:r>
+              <w:t xml:space="preserve"> Everything in one place.</w:t>
+            </w:r>
+            <w:r>
+              <w:t xml:space="preserve"> Looking complete</w:t>
+            </w:r>
+            <w:r>
+              <w:t xml:space="preserve">  (</w:t>
+            </w:r>
+            <w:r>
+              <w:rPr>
+                <w:u w:color="FF0000"/>
+              </w:rPr>
+              <w:t>27/11/18)</w:t>
+            </w:r>
+          </w:p>
           <w:p/>
-        </w:tc>
-        <w:tc>
-          <w:tcPr>
-            <w:tcW w:w="3521" w:type="dxa"/>
+          <w:p>
+            <w:r>
+              <w:t>DS:</w:t>
+            </w:r>
+            <w:r>
+              <w:t xml:space="preserve"> Looks complete and easy to follow</w:t>
+            </w:r>
+            <w:r>
+              <w:t>. (</w:t>
+            </w:r>
+            <w:r>
+              <w:rPr>
+                <w:u w:color="FF0000"/>
+              </w:rPr>
+              <w:t>27/11/18)</w:t>
+            </w:r>
+          </w:p>
+        </w:tc>
+        <w:tc>
+          <w:tcPr>
+            <w:tcW w:w="1198" w:type="dxa"/>
             <w:tcBorders>
               <w:top w:val="single" w:sz="4" w:space="0" w:color="999999"/>
               <w:left w:val="single" w:sz="4" w:space="0" w:color="999999"/>
@@ -2598,25 +3383,6 @@
         </w:tc>
         <w:tc>
           <w:tcPr>
-            <w:tcW w:w="1198" w:type="dxa"/>
-            <w:tcBorders>
-              <w:top w:val="single" w:sz="4" w:space="0" w:color="999999"/>
-              <w:left w:val="single" w:sz="4" w:space="0" w:color="999999"/>
-              <w:bottom w:val="single" w:sz="4" w:space="0" w:color="999999"/>
-              <w:right w:val="single" w:sz="4" w:space="0" w:color="999999"/>
-            </w:tcBorders>
-            <w:shd w:val="clear" w:color="auto" w:fill="auto"/>
-            <w:tcMar>
-              <w:top w:w="80" w:type="dxa"/>
-              <w:left w:w="80" w:type="dxa"/>
-              <w:bottom w:w="80" w:type="dxa"/>
-              <w:right w:w="80" w:type="dxa"/>
-            </w:tcMar>
-          </w:tcPr>
-          <w:p/>
-        </w:tc>
-        <w:tc>
-          <w:tcPr>
             <w:tcW w:w="1340" w:type="dxa"/>
             <w:tcBorders>
               <w:top w:val="single" w:sz="4" w:space="0" w:color="999999"/>
@@ -2632,7 +3398,11 @@
               <w:right w:w="80" w:type="dxa"/>
             </w:tcMar>
           </w:tcPr>
-          <w:p/>
+          <w:p>
+            <w:r>
+              <w:t>YES</w:t>
+            </w:r>
+          </w:p>
         </w:tc>
       </w:tr>
       <w:tr>
@@ -2759,11 +3529,113 @@
               <w:right w:w="80" w:type="dxa"/>
             </w:tcMar>
           </w:tcPr>
+          <w:p>
+            <w:r>
+              <w:rPr>
+                <w:rFonts w:ascii="Calibri" w:hAnsi="Calibri" w:cs="Calibri"/>
+              </w:rPr>
+              <w:t>DS, JB, HJM</w:t>
+            </w:r>
+          </w:p>
+        </w:tc>
+        <w:tc>
+          <w:tcPr>
+            <w:tcW w:w="3521" w:type="dxa"/>
+            <w:tcBorders>
+              <w:top w:val="single" w:sz="4" w:space="0" w:color="999999"/>
+              <w:left w:val="single" w:sz="4" w:space="0" w:color="999999"/>
+              <w:bottom w:val="single" w:sz="4" w:space="0" w:color="999999"/>
+              <w:right w:val="single" w:sz="4" w:space="0" w:color="999999"/>
+            </w:tcBorders>
+            <w:shd w:val="clear" w:color="auto" w:fill="auto"/>
+            <w:tcMar>
+              <w:top w:w="80" w:type="dxa"/>
+              <w:left w:w="80" w:type="dxa"/>
+              <w:bottom w:w="80" w:type="dxa"/>
+              <w:right w:w="80" w:type="dxa"/>
+            </w:tcMar>
+          </w:tcPr>
+          <w:p>
+            <w:r>
+              <w:t xml:space="preserve">JB: </w:t>
+            </w:r>
+            <w:r>
+              <w:t xml:space="preserve">Looks good, </w:t>
+            </w:r>
+            <w:r>
+              <w:t>consistent throughout.</w:t>
+            </w:r>
+          </w:p>
+          <w:p>
+            <w:pPr>
+              <w:rPr>
+                <w:u w:color="FF0000"/>
+              </w:rPr>
+            </w:pPr>
+            <w:r>
+              <w:t>(</w:t>
+            </w:r>
+            <w:r>
+              <w:rPr>
+                <w:u w:color="FF0000"/>
+              </w:rPr>
+              <w:t>24/11/18)</w:t>
+            </w:r>
+          </w:p>
+          <w:p>
+            <w:pPr>
+              <w:rPr>
+                <w:u w:color="FF0000"/>
+              </w:rPr>
+            </w:pPr>
+          </w:p>
+          <w:p>
+            <w:pPr>
+              <w:rPr>
+                <w:u w:color="FF0000"/>
+              </w:rPr>
+            </w:pPr>
+            <w:r>
+              <w:t xml:space="preserve">HJM: </w:t>
+            </w:r>
+            <w:r>
+              <w:t>Consistent</w:t>
+            </w:r>
+            <w:r>
+              <w:t>.</w:t>
+            </w:r>
+            <w:r>
+              <w:t xml:space="preserve">  (</w:t>
+            </w:r>
+            <w:r>
+              <w:rPr>
+                <w:u w:color="FF0000"/>
+              </w:rPr>
+              <w:t>27/11/18)</w:t>
+            </w:r>
+          </w:p>
           <w:p/>
-        </w:tc>
-        <w:tc>
-          <w:tcPr>
-            <w:tcW w:w="3521" w:type="dxa"/>
+          <w:p>
+            <w:r>
+              <w:t xml:space="preserve">DS: </w:t>
+            </w:r>
+            <w:r>
+              <w:t>All follow same style, easy to understand</w:t>
+            </w:r>
+            <w:r>
+              <w:t>. (</w:t>
+            </w:r>
+            <w:r>
+              <w:rPr>
+                <w:u w:color="FF0000"/>
+              </w:rPr>
+              <w:t>27/11/18)</w:t>
+            </w:r>
+          </w:p>
+        </w:tc>
+        <w:tc>
+          <w:tcPr>
+            <w:tcW w:w="1198" w:type="dxa"/>
             <w:tcBorders>
               <w:top w:val="single" w:sz="4" w:space="0" w:color="999999"/>
               <w:left w:val="single" w:sz="4" w:space="0" w:color="999999"/>
@@ -2782,25 +3654,6 @@
         </w:tc>
         <w:tc>
           <w:tcPr>
-            <w:tcW w:w="1198" w:type="dxa"/>
-            <w:tcBorders>
-              <w:top w:val="single" w:sz="4" w:space="0" w:color="999999"/>
-              <w:left w:val="single" w:sz="4" w:space="0" w:color="999999"/>
-              <w:bottom w:val="single" w:sz="4" w:space="0" w:color="999999"/>
-              <w:right w:val="single" w:sz="4" w:space="0" w:color="999999"/>
-            </w:tcBorders>
-            <w:shd w:val="clear" w:color="auto" w:fill="auto"/>
-            <w:tcMar>
-              <w:top w:w="80" w:type="dxa"/>
-              <w:left w:w="80" w:type="dxa"/>
-              <w:bottom w:w="80" w:type="dxa"/>
-              <w:right w:w="80" w:type="dxa"/>
-            </w:tcMar>
-          </w:tcPr>
-          <w:p/>
-        </w:tc>
-        <w:tc>
-          <w:tcPr>
             <w:tcW w:w="1340" w:type="dxa"/>
             <w:tcBorders>
               <w:top w:val="single" w:sz="4" w:space="0" w:color="999999"/>
@@ -2816,7 +3669,11 @@
               <w:right w:w="80" w:type="dxa"/>
             </w:tcMar>
           </w:tcPr>
-          <w:p/>
+          <w:p>
+            <w:r>
+              <w:t>YES</w:t>
+            </w:r>
+          </w:p>
         </w:tc>
       </w:tr>
       <w:tr>
@@ -2901,20 +3758,184 @@
                 <w:szCs w:val="28"/>
                 <w:u w:color="000000"/>
               </w:rPr>
-              <w:t xml:space="preserve">Refactoring  the </w:t>
-            </w:r>
-            <w:r>
+              <w:t>Requirements for ECG (done by all members)</w:t>
+            </w:r>
+          </w:p>
+        </w:tc>
+        <w:tc>
+          <w:tcPr>
+            <w:tcW w:w="1873" w:type="dxa"/>
+            <w:tcBorders>
+              <w:top w:val="single" w:sz="4" w:space="0" w:color="999999"/>
+              <w:left w:val="single" w:sz="4" w:space="0" w:color="999999"/>
+              <w:bottom w:val="single" w:sz="4" w:space="0" w:color="999999"/>
+              <w:right w:val="single" w:sz="4" w:space="0" w:color="999999"/>
+            </w:tcBorders>
+            <w:shd w:val="clear" w:color="auto" w:fill="auto"/>
+            <w:tcMar>
+              <w:top w:w="80" w:type="dxa"/>
+              <w:left w:w="80" w:type="dxa"/>
+              <w:bottom w:w="80" w:type="dxa"/>
+              <w:right w:w="80" w:type="dxa"/>
+            </w:tcMar>
+          </w:tcPr>
+          <w:p>
+            <w:r>
+              <w:t>HS, HJM, DS, JB</w:t>
+            </w:r>
+          </w:p>
+        </w:tc>
+        <w:tc>
+          <w:tcPr>
+            <w:tcW w:w="3521" w:type="dxa"/>
+            <w:tcBorders>
+              <w:top w:val="single" w:sz="4" w:space="0" w:color="999999"/>
+              <w:left w:val="single" w:sz="4" w:space="0" w:color="999999"/>
+              <w:bottom w:val="single" w:sz="4" w:space="0" w:color="999999"/>
+              <w:right w:val="single" w:sz="4" w:space="0" w:color="999999"/>
+            </w:tcBorders>
+            <w:shd w:val="clear" w:color="auto" w:fill="auto"/>
+            <w:tcMar>
+              <w:top w:w="80" w:type="dxa"/>
+              <w:left w:w="80" w:type="dxa"/>
+              <w:bottom w:w="80" w:type="dxa"/>
+              <w:right w:w="80" w:type="dxa"/>
+            </w:tcMar>
+          </w:tcPr>
+          <w:p>
+            <w:r>
+              <w:t xml:space="preserve">HS, HJM, DS, </w:t>
+            </w:r>
+            <w:proofErr w:type="gramStart"/>
+            <w:r>
+              <w:t>JB</w:t>
+            </w:r>
+            <w:proofErr w:type="gramEnd"/>
+            <w:r>
+              <w:t xml:space="preserve">: Requirements are collectively done by all members. We have gone over all of them and they look good. </w:t>
+            </w:r>
+          </w:p>
+          <w:p>
+            <w:r>
+              <w:t>(</w:t>
+            </w:r>
+            <w:r>
+              <w:rPr>
+                <w:u w:color="FF0000"/>
+              </w:rPr>
+              <w:t>27/11/18)</w:t>
+            </w:r>
+          </w:p>
+        </w:tc>
+        <w:tc>
+          <w:tcPr>
+            <w:tcW w:w="1198" w:type="dxa"/>
+            <w:tcBorders>
+              <w:top w:val="single" w:sz="4" w:space="0" w:color="999999"/>
+              <w:left w:val="single" w:sz="4" w:space="0" w:color="999999"/>
+              <w:bottom w:val="single" w:sz="4" w:space="0" w:color="999999"/>
+              <w:right w:val="single" w:sz="4" w:space="0" w:color="999999"/>
+            </w:tcBorders>
+            <w:shd w:val="clear" w:color="auto" w:fill="auto"/>
+            <w:tcMar>
+              <w:top w:w="80" w:type="dxa"/>
+              <w:left w:w="80" w:type="dxa"/>
+              <w:bottom w:w="80" w:type="dxa"/>
+              <w:right w:w="80" w:type="dxa"/>
+            </w:tcMar>
+          </w:tcPr>
+          <w:p/>
+        </w:tc>
+        <w:tc>
+          <w:tcPr>
+            <w:tcW w:w="1340" w:type="dxa"/>
+            <w:tcBorders>
+              <w:top w:val="single" w:sz="4" w:space="0" w:color="999999"/>
+              <w:left w:val="single" w:sz="4" w:space="0" w:color="999999"/>
+              <w:bottom w:val="single" w:sz="4" w:space="0" w:color="999999"/>
+              <w:right w:val="single" w:sz="4" w:space="0" w:color="999999"/>
+            </w:tcBorders>
+            <w:shd w:val="clear" w:color="auto" w:fill="auto"/>
+            <w:tcMar>
+              <w:top w:w="80" w:type="dxa"/>
+              <w:left w:w="80" w:type="dxa"/>
+              <w:bottom w:w="80" w:type="dxa"/>
+              <w:right w:w="80" w:type="dxa"/>
+            </w:tcMar>
+          </w:tcPr>
+          <w:p>
+            <w:r>
+              <w:t>YES</w:t>
+            </w:r>
+          </w:p>
+        </w:tc>
+      </w:tr>
+      <w:tr>
+        <w:trPr>
+          <w:trHeight w:val="330"/>
+        </w:trPr>
+        <w:tc>
+          <w:tcPr>
+            <w:tcW w:w="570" w:type="dxa"/>
+            <w:tcBorders>
+              <w:top w:val="single" w:sz="4" w:space="0" w:color="999999"/>
+              <w:left w:val="single" w:sz="4" w:space="0" w:color="999999"/>
+              <w:bottom w:val="single" w:sz="4" w:space="0" w:color="999999"/>
+              <w:right w:val="single" w:sz="4" w:space="0" w:color="999999"/>
+            </w:tcBorders>
+            <w:shd w:val="clear" w:color="auto" w:fill="auto"/>
+            <w:tcMar>
+              <w:top w:w="80" w:type="dxa"/>
+              <w:left w:w="80" w:type="dxa"/>
+              <w:bottom w:w="80" w:type="dxa"/>
+              <w:right w:w="80" w:type="dxa"/>
+            </w:tcMar>
+          </w:tcPr>
+          <w:p>
+            <w:pPr>
               <w:rPr>
                 <w:rFonts w:ascii="Calibri" w:eastAsia="Calibri" w:hAnsi="Calibri" w:cs="Calibri"/>
                 <w:b/>
+                <w:bCs/>
                 <w:color w:val="000000"/>
                 <w:sz w:val="28"/>
                 <w:szCs w:val="28"/>
                 <w:u w:color="000000"/>
               </w:rPr>
-              <w:t xml:space="preserve">low level </w:t>
-            </w:r>
-            <w:r>
+            </w:pPr>
+            <w:r>
+              <w:rPr>
+                <w:rFonts w:ascii="Calibri" w:eastAsia="Calibri" w:hAnsi="Calibri" w:cs="Calibri"/>
+                <w:b/>
+                <w:bCs/>
+                <w:color w:val="000000"/>
+                <w:sz w:val="28"/>
+                <w:szCs w:val="28"/>
+                <w:u w:color="000000"/>
+              </w:rPr>
+              <w:t>11.</w:t>
+            </w:r>
+          </w:p>
+        </w:tc>
+        <w:tc>
+          <w:tcPr>
+            <w:tcW w:w="3773" w:type="dxa"/>
+            <w:tcBorders>
+              <w:top w:val="single" w:sz="4" w:space="0" w:color="999999"/>
+              <w:left w:val="single" w:sz="4" w:space="0" w:color="999999"/>
+              <w:bottom w:val="single" w:sz="4" w:space="0" w:color="999999"/>
+              <w:right w:val="single" w:sz="4" w:space="0" w:color="999999"/>
+            </w:tcBorders>
+            <w:shd w:val="clear" w:color="auto" w:fill="auto"/>
+            <w:tcMar>
+              <w:top w:w="80" w:type="dxa"/>
+              <w:left w:w="80" w:type="dxa"/>
+              <w:bottom w:w="80" w:type="dxa"/>
+              <w:right w:w="80" w:type="dxa"/>
+            </w:tcMar>
+          </w:tcPr>
+          <w:p>
+            <w:pPr>
               <w:rPr>
                 <w:rFonts w:ascii="Calibri" w:eastAsia="Calibri" w:hAnsi="Calibri" w:cs="Calibri"/>
                 <w:color w:val="000000"/>
@@ -2922,7 +3943,16 @@
                 <w:szCs w:val="28"/>
                 <w:u w:color="000000"/>
               </w:rPr>
-              <w:t>designs to a consistent and clear format</w:t>
+            </w:pPr>
+            <w:r>
+              <w:rPr>
+                <w:rFonts w:ascii="Calibri" w:eastAsia="Calibri" w:hAnsi="Calibri" w:cs="Calibri"/>
+                <w:color w:val="000000"/>
+                <w:sz w:val="28"/>
+                <w:szCs w:val="28"/>
+                <w:u w:color="000000"/>
+              </w:rPr>
+              <w:t>FSM – Main Menu</w:t>
             </w:r>
           </w:p>
         </w:tc>
@@ -2943,7 +3973,276 @@
               <w:right w:w="80" w:type="dxa"/>
             </w:tcMar>
           </w:tcPr>
+          <w:p>
+            <w:r>
+              <w:rPr>
+                <w:rFonts w:ascii="Calibri" w:hAnsi="Calibri" w:cs="Calibri"/>
+              </w:rPr>
+              <w:t>DS, JB, HJM</w:t>
+            </w:r>
+          </w:p>
+        </w:tc>
+        <w:tc>
+          <w:tcPr>
+            <w:tcW w:w="3521" w:type="dxa"/>
+            <w:tcBorders>
+              <w:top w:val="single" w:sz="4" w:space="0" w:color="999999"/>
+              <w:left w:val="single" w:sz="4" w:space="0" w:color="999999"/>
+              <w:bottom w:val="single" w:sz="4" w:space="0" w:color="999999"/>
+              <w:right w:val="single" w:sz="4" w:space="0" w:color="999999"/>
+            </w:tcBorders>
+            <w:shd w:val="clear" w:color="auto" w:fill="auto"/>
+            <w:tcMar>
+              <w:top w:w="80" w:type="dxa"/>
+              <w:left w:w="80" w:type="dxa"/>
+              <w:bottom w:w="80" w:type="dxa"/>
+              <w:right w:w="80" w:type="dxa"/>
+            </w:tcMar>
+          </w:tcPr>
+          <w:p>
+            <w:r>
+              <w:t xml:space="preserve">JB: </w:t>
+            </w:r>
+            <w:r>
+              <w:t>Looks good,</w:t>
+            </w:r>
+            <w:r>
+              <w:t xml:space="preserve"> right amount of detail.</w:t>
+            </w:r>
+          </w:p>
+          <w:p>
+            <w:pPr>
+              <w:rPr>
+                <w:u w:color="FF0000"/>
+              </w:rPr>
+            </w:pPr>
+            <w:r>
+              <w:t>(</w:t>
+            </w:r>
+            <w:r>
+              <w:rPr>
+                <w:u w:color="FF0000"/>
+              </w:rPr>
+              <w:t>2</w:t>
+            </w:r>
+            <w:r>
+              <w:rPr>
+                <w:u w:color="FF0000"/>
+              </w:rPr>
+              <w:t>6</w:t>
+            </w:r>
+            <w:r>
+              <w:rPr>
+                <w:u w:color="FF0000"/>
+              </w:rPr>
+              <w:t>/11/18)</w:t>
+            </w:r>
+          </w:p>
+          <w:p>
+            <w:pPr>
+              <w:rPr>
+                <w:u w:color="FF0000"/>
+              </w:rPr>
+            </w:pPr>
+          </w:p>
+          <w:p>
+            <w:pPr>
+              <w:rPr>
+                <w:u w:color="FF0000"/>
+              </w:rPr>
+            </w:pPr>
+            <w:r>
+              <w:t xml:space="preserve">HJM: </w:t>
+            </w:r>
+            <w:r>
+              <w:t>Looking good</w:t>
+            </w:r>
+            <w:r>
+              <w:t>.</w:t>
+            </w:r>
+            <w:r>
+              <w:t xml:space="preserve">  (</w:t>
+            </w:r>
+            <w:r>
+              <w:rPr>
+                <w:u w:color="FF0000"/>
+              </w:rPr>
+              <w:t>27/11/18)</w:t>
+            </w:r>
+          </w:p>
           <w:p/>
+          <w:p>
+            <w:r>
+              <w:t xml:space="preserve">DS: </w:t>
+            </w:r>
+            <w:r>
+              <w:t>Its fine.</w:t>
+            </w:r>
+            <w:r>
+              <w:t xml:space="preserve"> (</w:t>
+            </w:r>
+            <w:r>
+              <w:rPr>
+                <w:u w:color="FF0000"/>
+              </w:rPr>
+              <w:t>27/11/18)</w:t>
+            </w:r>
+          </w:p>
+        </w:tc>
+        <w:tc>
+          <w:tcPr>
+            <w:tcW w:w="1198" w:type="dxa"/>
+            <w:tcBorders>
+              <w:top w:val="single" w:sz="4" w:space="0" w:color="999999"/>
+              <w:left w:val="single" w:sz="4" w:space="0" w:color="999999"/>
+              <w:bottom w:val="single" w:sz="4" w:space="0" w:color="999999"/>
+              <w:right w:val="single" w:sz="4" w:space="0" w:color="999999"/>
+            </w:tcBorders>
+            <w:shd w:val="clear" w:color="auto" w:fill="auto"/>
+            <w:tcMar>
+              <w:top w:w="80" w:type="dxa"/>
+              <w:left w:w="80" w:type="dxa"/>
+              <w:bottom w:w="80" w:type="dxa"/>
+              <w:right w:w="80" w:type="dxa"/>
+            </w:tcMar>
+          </w:tcPr>
+          <w:p/>
+        </w:tc>
+        <w:tc>
+          <w:tcPr>
+            <w:tcW w:w="1340" w:type="dxa"/>
+            <w:tcBorders>
+              <w:top w:val="single" w:sz="4" w:space="0" w:color="999999"/>
+              <w:left w:val="single" w:sz="4" w:space="0" w:color="999999"/>
+              <w:bottom w:val="single" w:sz="4" w:space="0" w:color="999999"/>
+              <w:right w:val="single" w:sz="4" w:space="0" w:color="999999"/>
+            </w:tcBorders>
+            <w:shd w:val="clear" w:color="auto" w:fill="auto"/>
+            <w:tcMar>
+              <w:top w:w="80" w:type="dxa"/>
+              <w:left w:w="80" w:type="dxa"/>
+              <w:bottom w:w="80" w:type="dxa"/>
+              <w:right w:w="80" w:type="dxa"/>
+            </w:tcMar>
+          </w:tcPr>
+          <w:p>
+            <w:r>
+              <w:t>YES</w:t>
+            </w:r>
+          </w:p>
+        </w:tc>
+      </w:tr>
+      <w:tr>
+        <w:trPr>
+          <w:trHeight w:val="330"/>
+        </w:trPr>
+        <w:tc>
+          <w:tcPr>
+            <w:tcW w:w="570" w:type="dxa"/>
+            <w:tcBorders>
+              <w:top w:val="single" w:sz="4" w:space="0" w:color="999999"/>
+              <w:left w:val="single" w:sz="4" w:space="0" w:color="999999"/>
+              <w:bottom w:val="single" w:sz="4" w:space="0" w:color="999999"/>
+              <w:right w:val="single" w:sz="4" w:space="0" w:color="999999"/>
+            </w:tcBorders>
+            <w:shd w:val="clear" w:color="auto" w:fill="auto"/>
+            <w:tcMar>
+              <w:top w:w="80" w:type="dxa"/>
+              <w:left w:w="80" w:type="dxa"/>
+              <w:bottom w:w="80" w:type="dxa"/>
+              <w:right w:w="80" w:type="dxa"/>
+            </w:tcMar>
+          </w:tcPr>
+          <w:p>
+            <w:pPr>
+              <w:rPr>
+                <w:rFonts w:ascii="Calibri" w:eastAsia="Calibri" w:hAnsi="Calibri" w:cs="Calibri"/>
+                <w:b/>
+                <w:bCs/>
+                <w:color w:val="000000"/>
+                <w:sz w:val="28"/>
+                <w:szCs w:val="28"/>
+                <w:u w:color="000000"/>
+              </w:rPr>
+            </w:pPr>
+            <w:r>
+              <w:rPr>
+                <w:rFonts w:ascii="Calibri" w:eastAsia="Calibri" w:hAnsi="Calibri" w:cs="Calibri"/>
+                <w:b/>
+                <w:bCs/>
+                <w:color w:val="000000"/>
+                <w:sz w:val="28"/>
+                <w:szCs w:val="28"/>
+                <w:u w:color="000000"/>
+              </w:rPr>
+              <w:t>12.</w:t>
+            </w:r>
+          </w:p>
+        </w:tc>
+        <w:tc>
+          <w:tcPr>
+            <w:tcW w:w="3773" w:type="dxa"/>
+            <w:tcBorders>
+              <w:top w:val="single" w:sz="4" w:space="0" w:color="999999"/>
+              <w:left w:val="single" w:sz="4" w:space="0" w:color="999999"/>
+              <w:bottom w:val="single" w:sz="4" w:space="0" w:color="999999"/>
+              <w:right w:val="single" w:sz="4" w:space="0" w:color="999999"/>
+            </w:tcBorders>
+            <w:shd w:val="clear" w:color="auto" w:fill="auto"/>
+            <w:tcMar>
+              <w:top w:w="80" w:type="dxa"/>
+              <w:left w:w="80" w:type="dxa"/>
+              <w:bottom w:w="80" w:type="dxa"/>
+              <w:right w:w="80" w:type="dxa"/>
+            </w:tcMar>
+          </w:tcPr>
+          <w:p>
+            <w:pPr>
+              <w:rPr>
+                <w:rFonts w:ascii="Calibri" w:eastAsia="Calibri" w:hAnsi="Calibri" w:cs="Calibri"/>
+                <w:color w:val="000000"/>
+                <w:sz w:val="28"/>
+                <w:szCs w:val="28"/>
+                <w:u w:color="000000"/>
+              </w:rPr>
+            </w:pPr>
+            <w:r>
+              <w:rPr>
+                <w:rFonts w:ascii="Calibri" w:eastAsia="Calibri" w:hAnsi="Calibri" w:cs="Calibri"/>
+                <w:color w:val="000000"/>
+                <w:sz w:val="28"/>
+                <w:szCs w:val="28"/>
+                <w:u w:color="000000"/>
+              </w:rPr>
+              <w:t>FSM – Options Menu</w:t>
+            </w:r>
+          </w:p>
+        </w:tc>
+        <w:tc>
+          <w:tcPr>
+            <w:tcW w:w="1873" w:type="dxa"/>
+            <w:tcBorders>
+              <w:top w:val="single" w:sz="4" w:space="0" w:color="999999"/>
+              <w:left w:val="single" w:sz="4" w:space="0" w:color="999999"/>
+              <w:bottom w:val="single" w:sz="4" w:space="0" w:color="999999"/>
+              <w:right w:val="single" w:sz="4" w:space="0" w:color="999999"/>
+            </w:tcBorders>
+            <w:shd w:val="clear" w:color="auto" w:fill="auto"/>
+            <w:tcMar>
+              <w:top w:w="80" w:type="dxa"/>
+              <w:left w:w="80" w:type="dxa"/>
+              <w:bottom w:w="80" w:type="dxa"/>
+              <w:right w:w="80" w:type="dxa"/>
+            </w:tcMar>
+          </w:tcPr>
+          <w:p>
+            <w:r>
+              <w:rPr>
+                <w:rFonts w:ascii="Calibri" w:hAnsi="Calibri" w:cs="Calibri"/>
+              </w:rPr>
+              <w:t>DS, JB, HJM</w:t>
+            </w:r>
+          </w:p>
         </w:tc>
         <w:tc>
           <w:tcPr>
@@ -2962,7 +4261,93 @@
               <w:right w:w="80" w:type="dxa"/>
             </w:tcMar>
           </w:tcPr>
+          <w:p>
+            <w:r>
+              <w:t xml:space="preserve">JB: </w:t>
+            </w:r>
+            <w:r>
+              <w:t>Looks fine</w:t>
+            </w:r>
+            <w:r>
+              <w:t>.</w:t>
+            </w:r>
+          </w:p>
+          <w:p>
+            <w:pPr>
+              <w:rPr>
+                <w:u w:color="FF0000"/>
+              </w:rPr>
+            </w:pPr>
+            <w:r>
+              <w:t>(</w:t>
+            </w:r>
+            <w:r>
+              <w:rPr>
+                <w:u w:color="FF0000"/>
+              </w:rPr>
+              <w:t>2</w:t>
+            </w:r>
+            <w:r>
+              <w:rPr>
+                <w:u w:color="FF0000"/>
+              </w:rPr>
+              <w:t>6</w:t>
+            </w:r>
+            <w:r>
+              <w:rPr>
+                <w:u w:color="FF0000"/>
+              </w:rPr>
+              <w:t>/11/18)</w:t>
+            </w:r>
+          </w:p>
+          <w:p>
+            <w:pPr>
+              <w:rPr>
+                <w:u w:color="FF0000"/>
+              </w:rPr>
+            </w:pPr>
+          </w:p>
+          <w:p>
+            <w:pPr>
+              <w:rPr>
+                <w:u w:color="FF0000"/>
+              </w:rPr>
+            </w:pPr>
+            <w:r>
+              <w:lastRenderedPageBreak/>
+              <w:t xml:space="preserve">HJM: </w:t>
+            </w:r>
+            <w:r>
+              <w:t>Looking good.</w:t>
+            </w:r>
+            <w:r>
+              <w:t xml:space="preserve">  (</w:t>
+            </w:r>
+            <w:r>
+              <w:rPr>
+                <w:u w:color="FF0000"/>
+              </w:rPr>
+              <w:t>27/11/18)</w:t>
+            </w:r>
+          </w:p>
           <w:p/>
+          <w:p>
+            <w:r>
+              <w:t xml:space="preserve">DS: </w:t>
+            </w:r>
+            <w:r>
+              <w:t>Its fine.</w:t>
+            </w:r>
+            <w:r>
+              <w:t xml:space="preserve"> (</w:t>
+            </w:r>
+            <w:r>
+              <w:rPr>
+                <w:u w:color="FF0000"/>
+              </w:rPr>
+              <w:t>27/11/18)</w:t>
+            </w:r>
+          </w:p>
         </w:tc>
         <w:tc>
           <w:tcPr>
@@ -3000,7 +4385,523 @@
               <w:right w:w="80" w:type="dxa"/>
             </w:tcMar>
           </w:tcPr>
+          <w:p>
+            <w:r>
+              <w:t>YES</w:t>
+            </w:r>
+          </w:p>
+        </w:tc>
+      </w:tr>
+      <w:tr>
+        <w:trPr>
+          <w:trHeight w:val="330"/>
+        </w:trPr>
+        <w:tc>
+          <w:tcPr>
+            <w:tcW w:w="570" w:type="dxa"/>
+            <w:tcBorders>
+              <w:top w:val="single" w:sz="4" w:space="0" w:color="999999"/>
+              <w:left w:val="single" w:sz="4" w:space="0" w:color="999999"/>
+              <w:bottom w:val="single" w:sz="4" w:space="0" w:color="999999"/>
+              <w:right w:val="single" w:sz="4" w:space="0" w:color="999999"/>
+            </w:tcBorders>
+            <w:shd w:val="clear" w:color="auto" w:fill="auto"/>
+            <w:tcMar>
+              <w:top w:w="80" w:type="dxa"/>
+              <w:left w:w="80" w:type="dxa"/>
+              <w:bottom w:w="80" w:type="dxa"/>
+              <w:right w:w="80" w:type="dxa"/>
+            </w:tcMar>
+          </w:tcPr>
+          <w:p>
+            <w:pPr>
+              <w:rPr>
+                <w:rFonts w:ascii="Calibri" w:eastAsia="Calibri" w:hAnsi="Calibri" w:cs="Calibri"/>
+                <w:b/>
+                <w:bCs/>
+                <w:color w:val="000000"/>
+                <w:sz w:val="28"/>
+                <w:szCs w:val="28"/>
+                <w:u w:color="000000"/>
+              </w:rPr>
+            </w:pPr>
+            <w:r>
+              <w:rPr>
+                <w:rFonts w:ascii="Calibri" w:eastAsia="Calibri" w:hAnsi="Calibri" w:cs="Calibri"/>
+                <w:b/>
+                <w:bCs/>
+                <w:color w:val="000000"/>
+                <w:sz w:val="28"/>
+                <w:szCs w:val="28"/>
+                <w:u w:color="000000"/>
+              </w:rPr>
+              <w:t>13.</w:t>
+            </w:r>
+          </w:p>
+        </w:tc>
+        <w:tc>
+          <w:tcPr>
+            <w:tcW w:w="3773" w:type="dxa"/>
+            <w:tcBorders>
+              <w:top w:val="single" w:sz="4" w:space="0" w:color="999999"/>
+              <w:left w:val="single" w:sz="4" w:space="0" w:color="999999"/>
+              <w:bottom w:val="single" w:sz="4" w:space="0" w:color="999999"/>
+              <w:right w:val="single" w:sz="4" w:space="0" w:color="999999"/>
+            </w:tcBorders>
+            <w:shd w:val="clear" w:color="auto" w:fill="auto"/>
+            <w:tcMar>
+              <w:top w:w="80" w:type="dxa"/>
+              <w:left w:w="80" w:type="dxa"/>
+              <w:bottom w:w="80" w:type="dxa"/>
+              <w:right w:w="80" w:type="dxa"/>
+            </w:tcMar>
+          </w:tcPr>
+          <w:p>
+            <w:pPr>
+              <w:rPr>
+                <w:rFonts w:ascii="Calibri" w:eastAsia="Calibri" w:hAnsi="Calibri" w:cs="Calibri"/>
+                <w:color w:val="000000"/>
+                <w:sz w:val="28"/>
+                <w:szCs w:val="28"/>
+                <w:u w:color="000000"/>
+              </w:rPr>
+            </w:pPr>
+            <w:r>
+              <w:rPr>
+                <w:rFonts w:ascii="Calibri" w:eastAsia="Calibri" w:hAnsi="Calibri" w:cs="Calibri"/>
+                <w:color w:val="000000"/>
+                <w:sz w:val="28"/>
+                <w:szCs w:val="28"/>
+                <w:u w:color="000000"/>
+              </w:rPr>
+              <w:t>FSM – User profile Menu</w:t>
+            </w:r>
+          </w:p>
+        </w:tc>
+        <w:tc>
+          <w:tcPr>
+            <w:tcW w:w="1873" w:type="dxa"/>
+            <w:tcBorders>
+              <w:top w:val="single" w:sz="4" w:space="0" w:color="999999"/>
+              <w:left w:val="single" w:sz="4" w:space="0" w:color="999999"/>
+              <w:bottom w:val="single" w:sz="4" w:space="0" w:color="999999"/>
+              <w:right w:val="single" w:sz="4" w:space="0" w:color="999999"/>
+            </w:tcBorders>
+            <w:shd w:val="clear" w:color="auto" w:fill="auto"/>
+            <w:tcMar>
+              <w:top w:w="80" w:type="dxa"/>
+              <w:left w:w="80" w:type="dxa"/>
+              <w:bottom w:w="80" w:type="dxa"/>
+              <w:right w:w="80" w:type="dxa"/>
+            </w:tcMar>
+          </w:tcPr>
+          <w:p>
+            <w:r>
+              <w:rPr>
+                <w:rFonts w:ascii="Calibri" w:hAnsi="Calibri" w:cs="Calibri"/>
+              </w:rPr>
+              <w:t>DS, JB, HJM</w:t>
+            </w:r>
+          </w:p>
+        </w:tc>
+        <w:tc>
+          <w:tcPr>
+            <w:tcW w:w="3521" w:type="dxa"/>
+            <w:tcBorders>
+              <w:top w:val="single" w:sz="4" w:space="0" w:color="999999"/>
+              <w:left w:val="single" w:sz="4" w:space="0" w:color="999999"/>
+              <w:bottom w:val="single" w:sz="4" w:space="0" w:color="999999"/>
+              <w:right w:val="single" w:sz="4" w:space="0" w:color="999999"/>
+            </w:tcBorders>
+            <w:shd w:val="clear" w:color="auto" w:fill="auto"/>
+            <w:tcMar>
+              <w:top w:w="80" w:type="dxa"/>
+              <w:left w:w="80" w:type="dxa"/>
+              <w:bottom w:w="80" w:type="dxa"/>
+              <w:right w:w="80" w:type="dxa"/>
+            </w:tcMar>
+          </w:tcPr>
+          <w:p>
+            <w:r>
+              <w:t xml:space="preserve">JB: </w:t>
+            </w:r>
+            <w:r>
+              <w:t>Looks fine.</w:t>
+            </w:r>
+          </w:p>
+          <w:p>
+            <w:pPr>
+              <w:rPr>
+                <w:u w:color="FF0000"/>
+              </w:rPr>
+            </w:pPr>
+            <w:r>
+              <w:t>(</w:t>
+            </w:r>
+            <w:r>
+              <w:rPr>
+                <w:u w:color="FF0000"/>
+              </w:rPr>
+              <w:t>2</w:t>
+            </w:r>
+            <w:r>
+              <w:rPr>
+                <w:u w:color="FF0000"/>
+              </w:rPr>
+              <w:t>6</w:t>
+            </w:r>
+            <w:r>
+              <w:rPr>
+                <w:u w:color="FF0000"/>
+              </w:rPr>
+              <w:t>/11/18)</w:t>
+            </w:r>
+          </w:p>
+          <w:p>
+            <w:pPr>
+              <w:rPr>
+                <w:u w:color="FF0000"/>
+              </w:rPr>
+            </w:pPr>
+          </w:p>
+          <w:p>
+            <w:pPr>
+              <w:rPr>
+                <w:u w:color="FF0000"/>
+              </w:rPr>
+            </w:pPr>
+            <w:r>
+              <w:t xml:space="preserve">HJM: </w:t>
+            </w:r>
+            <w:r>
+              <w:t>Looking good.</w:t>
+            </w:r>
+            <w:r>
+              <w:t xml:space="preserve">  (</w:t>
+            </w:r>
+            <w:r>
+              <w:rPr>
+                <w:u w:color="FF0000"/>
+              </w:rPr>
+              <w:t>27/11/18)</w:t>
+            </w:r>
+          </w:p>
           <w:p/>
+          <w:p>
+            <w:r>
+              <w:t xml:space="preserve">DS: </w:t>
+            </w:r>
+            <w:r>
+              <w:t>Its fine.</w:t>
+            </w:r>
+            <w:r>
+              <w:t xml:space="preserve"> (</w:t>
+            </w:r>
+            <w:r>
+              <w:rPr>
+                <w:u w:color="FF0000"/>
+              </w:rPr>
+              <w:t>27/11/18)</w:t>
+            </w:r>
+          </w:p>
+        </w:tc>
+        <w:tc>
+          <w:tcPr>
+            <w:tcW w:w="1198" w:type="dxa"/>
+            <w:tcBorders>
+              <w:top w:val="single" w:sz="4" w:space="0" w:color="999999"/>
+              <w:left w:val="single" w:sz="4" w:space="0" w:color="999999"/>
+              <w:bottom w:val="single" w:sz="4" w:space="0" w:color="999999"/>
+              <w:right w:val="single" w:sz="4" w:space="0" w:color="999999"/>
+            </w:tcBorders>
+            <w:shd w:val="clear" w:color="auto" w:fill="auto"/>
+            <w:tcMar>
+              <w:top w:w="80" w:type="dxa"/>
+              <w:left w:w="80" w:type="dxa"/>
+              <w:bottom w:w="80" w:type="dxa"/>
+              <w:right w:w="80" w:type="dxa"/>
+            </w:tcMar>
+          </w:tcPr>
+          <w:p/>
+        </w:tc>
+        <w:tc>
+          <w:tcPr>
+            <w:tcW w:w="1340" w:type="dxa"/>
+            <w:tcBorders>
+              <w:top w:val="single" w:sz="4" w:space="0" w:color="999999"/>
+              <w:left w:val="single" w:sz="4" w:space="0" w:color="999999"/>
+              <w:bottom w:val="single" w:sz="4" w:space="0" w:color="999999"/>
+              <w:right w:val="single" w:sz="4" w:space="0" w:color="999999"/>
+            </w:tcBorders>
+            <w:shd w:val="clear" w:color="auto" w:fill="auto"/>
+            <w:tcMar>
+              <w:top w:w="80" w:type="dxa"/>
+              <w:left w:w="80" w:type="dxa"/>
+              <w:bottom w:w="80" w:type="dxa"/>
+              <w:right w:w="80" w:type="dxa"/>
+            </w:tcMar>
+          </w:tcPr>
+          <w:p>
+            <w:r>
+              <w:t>YES</w:t>
+            </w:r>
+          </w:p>
+        </w:tc>
+      </w:tr>
+      <w:tr>
+        <w:trPr>
+          <w:trHeight w:val="330"/>
+        </w:trPr>
+        <w:tc>
+          <w:tcPr>
+            <w:tcW w:w="570" w:type="dxa"/>
+            <w:tcBorders>
+              <w:top w:val="single" w:sz="4" w:space="0" w:color="999999"/>
+              <w:left w:val="single" w:sz="4" w:space="0" w:color="999999"/>
+              <w:bottom w:val="single" w:sz="4" w:space="0" w:color="999999"/>
+              <w:right w:val="single" w:sz="4" w:space="0" w:color="999999"/>
+            </w:tcBorders>
+            <w:shd w:val="clear" w:color="auto" w:fill="auto"/>
+            <w:tcMar>
+              <w:top w:w="80" w:type="dxa"/>
+              <w:left w:w="80" w:type="dxa"/>
+              <w:bottom w:w="80" w:type="dxa"/>
+              <w:right w:w="80" w:type="dxa"/>
+            </w:tcMar>
+          </w:tcPr>
+          <w:p>
+            <w:pPr>
+              <w:rPr>
+                <w:rFonts w:ascii="Calibri" w:eastAsia="Calibri" w:hAnsi="Calibri" w:cs="Calibri"/>
+                <w:b/>
+                <w:bCs/>
+                <w:color w:val="000000"/>
+                <w:sz w:val="28"/>
+                <w:szCs w:val="28"/>
+                <w:u w:color="000000"/>
+              </w:rPr>
+            </w:pPr>
+            <w:r>
+              <w:rPr>
+                <w:rFonts w:ascii="Calibri" w:eastAsia="Calibri" w:hAnsi="Calibri" w:cs="Calibri"/>
+                <w:b/>
+                <w:bCs/>
+                <w:color w:val="000000"/>
+                <w:sz w:val="28"/>
+                <w:szCs w:val="28"/>
+                <w:u w:color="000000"/>
+              </w:rPr>
+              <w:t>14.</w:t>
+            </w:r>
+          </w:p>
+        </w:tc>
+        <w:tc>
+          <w:tcPr>
+            <w:tcW w:w="3773" w:type="dxa"/>
+            <w:tcBorders>
+              <w:top w:val="single" w:sz="4" w:space="0" w:color="999999"/>
+              <w:left w:val="single" w:sz="4" w:space="0" w:color="999999"/>
+              <w:bottom w:val="single" w:sz="4" w:space="0" w:color="999999"/>
+              <w:right w:val="single" w:sz="4" w:space="0" w:color="999999"/>
+            </w:tcBorders>
+            <w:shd w:val="clear" w:color="auto" w:fill="auto"/>
+            <w:tcMar>
+              <w:top w:w="80" w:type="dxa"/>
+              <w:left w:w="80" w:type="dxa"/>
+              <w:bottom w:w="80" w:type="dxa"/>
+              <w:right w:w="80" w:type="dxa"/>
+            </w:tcMar>
+          </w:tcPr>
+          <w:p>
+            <w:pPr>
+              <w:rPr>
+                <w:rFonts w:ascii="Calibri" w:eastAsia="Calibri" w:hAnsi="Calibri" w:cs="Calibri"/>
+                <w:color w:val="000000"/>
+                <w:sz w:val="28"/>
+                <w:szCs w:val="28"/>
+                <w:u w:color="000000"/>
+              </w:rPr>
+            </w:pPr>
+            <w:r>
+              <w:rPr>
+                <w:rFonts w:ascii="Calibri" w:eastAsia="Calibri" w:hAnsi="Calibri" w:cs="Calibri"/>
+                <w:color w:val="000000"/>
+                <w:sz w:val="28"/>
+                <w:szCs w:val="28"/>
+                <w:u w:color="000000"/>
+              </w:rPr>
+              <w:t>ECG Activity - FSM</w:t>
+            </w:r>
+          </w:p>
+        </w:tc>
+        <w:tc>
+          <w:tcPr>
+            <w:tcW w:w="1873" w:type="dxa"/>
+            <w:tcBorders>
+              <w:top w:val="single" w:sz="4" w:space="0" w:color="999999"/>
+              <w:left w:val="single" w:sz="4" w:space="0" w:color="999999"/>
+              <w:bottom w:val="single" w:sz="4" w:space="0" w:color="999999"/>
+              <w:right w:val="single" w:sz="4" w:space="0" w:color="999999"/>
+            </w:tcBorders>
+            <w:shd w:val="clear" w:color="auto" w:fill="auto"/>
+            <w:tcMar>
+              <w:top w:w="80" w:type="dxa"/>
+              <w:left w:w="80" w:type="dxa"/>
+              <w:bottom w:w="80" w:type="dxa"/>
+              <w:right w:w="80" w:type="dxa"/>
+            </w:tcMar>
+          </w:tcPr>
+          <w:p>
+            <w:r>
+              <w:rPr>
+                <w:rFonts w:ascii="Calibri" w:hAnsi="Calibri" w:cs="Calibri"/>
+              </w:rPr>
+              <w:t>DS, JB, HJM</w:t>
+            </w:r>
+          </w:p>
+        </w:tc>
+        <w:tc>
+          <w:tcPr>
+            <w:tcW w:w="3521" w:type="dxa"/>
+            <w:tcBorders>
+              <w:top w:val="single" w:sz="4" w:space="0" w:color="999999"/>
+              <w:left w:val="single" w:sz="4" w:space="0" w:color="999999"/>
+              <w:bottom w:val="single" w:sz="4" w:space="0" w:color="999999"/>
+              <w:right w:val="single" w:sz="4" w:space="0" w:color="999999"/>
+            </w:tcBorders>
+            <w:shd w:val="clear" w:color="auto" w:fill="auto"/>
+            <w:tcMar>
+              <w:top w:w="80" w:type="dxa"/>
+              <w:left w:w="80" w:type="dxa"/>
+              <w:bottom w:w="80" w:type="dxa"/>
+              <w:right w:w="80" w:type="dxa"/>
+            </w:tcMar>
+          </w:tcPr>
+          <w:p>
+            <w:r>
+              <w:t xml:space="preserve">JB: </w:t>
+            </w:r>
+            <w:r>
+              <w:t>Looks fine.</w:t>
+            </w:r>
+          </w:p>
+          <w:p>
+            <w:pPr>
+              <w:rPr>
+                <w:u w:color="FF0000"/>
+              </w:rPr>
+            </w:pPr>
+            <w:r>
+              <w:t>(</w:t>
+            </w:r>
+            <w:r>
+              <w:rPr>
+                <w:u w:color="FF0000"/>
+              </w:rPr>
+              <w:t>2</w:t>
+            </w:r>
+            <w:r>
+              <w:rPr>
+                <w:u w:color="FF0000"/>
+              </w:rPr>
+              <w:t>6</w:t>
+            </w:r>
+            <w:r>
+              <w:rPr>
+                <w:u w:color="FF0000"/>
+              </w:rPr>
+              <w:t>/11/18)</w:t>
+            </w:r>
+          </w:p>
+          <w:p>
+            <w:pPr>
+              <w:rPr>
+                <w:u w:color="FF0000"/>
+              </w:rPr>
+            </w:pPr>
+          </w:p>
+          <w:p>
+            <w:pPr>
+              <w:rPr>
+                <w:u w:color="FF0000"/>
+              </w:rPr>
+            </w:pPr>
+            <w:r>
+              <w:t xml:space="preserve">HJM: </w:t>
+            </w:r>
+            <w:r>
+              <w:t>Looking good.</w:t>
+            </w:r>
+            <w:r>
+              <w:t xml:space="preserve">  (</w:t>
+            </w:r>
+            <w:r>
+              <w:rPr>
+                <w:u w:color="FF0000"/>
+              </w:rPr>
+              <w:t>27/11/18)</w:t>
+            </w:r>
+          </w:p>
+          <w:p/>
+          <w:p>
+            <w:r>
+              <w:t xml:space="preserve">DS: </w:t>
+            </w:r>
+            <w:r>
+              <w:t>Its fine.</w:t>
+            </w:r>
+            <w:r>
+              <w:t xml:space="preserve"> (</w:t>
+            </w:r>
+            <w:r>
+              <w:rPr>
+                <w:u w:color="FF0000"/>
+              </w:rPr>
+              <w:t>27/11/18)</w:t>
+            </w:r>
+          </w:p>
+        </w:tc>
+        <w:tc>
+          <w:tcPr>
+            <w:tcW w:w="1198" w:type="dxa"/>
+            <w:tcBorders>
+              <w:top w:val="single" w:sz="4" w:space="0" w:color="999999"/>
+              <w:left w:val="single" w:sz="4" w:space="0" w:color="999999"/>
+              <w:bottom w:val="single" w:sz="4" w:space="0" w:color="999999"/>
+              <w:right w:val="single" w:sz="4" w:space="0" w:color="999999"/>
+            </w:tcBorders>
+            <w:shd w:val="clear" w:color="auto" w:fill="auto"/>
+            <w:tcMar>
+              <w:top w:w="80" w:type="dxa"/>
+              <w:left w:w="80" w:type="dxa"/>
+              <w:bottom w:w="80" w:type="dxa"/>
+              <w:right w:w="80" w:type="dxa"/>
+            </w:tcMar>
+          </w:tcPr>
+          <w:p/>
+        </w:tc>
+        <w:tc>
+          <w:tcPr>
+            <w:tcW w:w="1340" w:type="dxa"/>
+            <w:tcBorders>
+              <w:top w:val="single" w:sz="4" w:space="0" w:color="999999"/>
+              <w:left w:val="single" w:sz="4" w:space="0" w:color="999999"/>
+              <w:bottom w:val="single" w:sz="4" w:space="0" w:color="999999"/>
+              <w:right w:val="single" w:sz="4" w:space="0" w:color="999999"/>
+            </w:tcBorders>
+            <w:shd w:val="clear" w:color="auto" w:fill="auto"/>
+            <w:tcMar>
+              <w:top w:w="80" w:type="dxa"/>
+              <w:left w:w="80" w:type="dxa"/>
+              <w:bottom w:w="80" w:type="dxa"/>
+              <w:right w:w="80" w:type="dxa"/>
+            </w:tcMar>
+          </w:tcPr>
+          <w:p>
+            <w:r>
+              <w:t>YES</w:t>
+            </w:r>
+          </w:p>
         </w:tc>
       </w:tr>
     </w:tbl>
@@ -3289,7 +5190,6 @@
                 <w:sz w:val="28"/>
                 <w:szCs w:val="28"/>
               </w:rPr>
-              <w:lastRenderedPageBreak/>
               <w:t>1.</w:t>
             </w:r>
           </w:p>
@@ -3485,6 +5385,7 @@
                 <w:sz w:val="28"/>
                 <w:szCs w:val="28"/>
               </w:rPr>
+              <w:lastRenderedPageBreak/>
               <w:t>2.</w:t>
             </w:r>
           </w:p>
@@ -3757,7 +5658,14 @@
                 <w:sz w:val="28"/>
                 <w:szCs w:val="28"/>
               </w:rPr>
-              <w:t>Comment(HS): Looks good. (16/11/18)</w:t>
+              <w:t>HS</w:t>
+            </w:r>
+            <w:r>
+              <w:rPr>
+                <w:sz w:val="28"/>
+                <w:szCs w:val="28"/>
+              </w:rPr>
+              <w:t>: Looks good. (16/11/18)</w:t>
             </w:r>
           </w:p>
         </w:tc>
@@ -3940,28 +5848,143 @@
                 <w:sz w:val="28"/>
                 <w:szCs w:val="28"/>
               </w:rPr>
-              <w:t>Question(HS): I think Laurence said that this needed to be separated from ECG requirements. When it is done, it should be fine. (16/11/18)</w:t>
-            </w:r>
-          </w:p>
-          <w:p>
-            <w:pPr>
-              <w:pStyle w:val="Body"/>
-              <w:rPr>
-                <w:sz w:val="28"/>
-                <w:szCs w:val="28"/>
-              </w:rPr>
-            </w:pPr>
-          </w:p>
-          <w:p>
-            <w:pPr>
-              <w:pStyle w:val="Body"/>
-            </w:pPr>
-            <w:r>
-              <w:rPr>
-                <w:sz w:val="28"/>
-                <w:szCs w:val="28"/>
-              </w:rPr>
-              <w:t>Response:</w:t>
+              <w:t>HS</w:t>
+            </w:r>
+            <w:r>
+              <w:rPr>
+                <w:sz w:val="28"/>
+                <w:szCs w:val="28"/>
+              </w:rPr>
+              <w:t xml:space="preserve">: I think Laurence </w:t>
+            </w:r>
+            <w:proofErr w:type="gramStart"/>
+            <w:r>
+              <w:rPr>
+                <w:sz w:val="28"/>
+                <w:szCs w:val="28"/>
+              </w:rPr>
+              <w:t>said</w:t>
+            </w:r>
+            <w:proofErr w:type="gramEnd"/>
+            <w:r>
+              <w:rPr>
+                <w:sz w:val="28"/>
+                <w:szCs w:val="28"/>
+              </w:rPr>
+              <w:t xml:space="preserve"> </w:t>
+            </w:r>
+            <w:proofErr w:type="gramStart"/>
+            <w:r>
+              <w:rPr>
+                <w:sz w:val="28"/>
+                <w:szCs w:val="28"/>
+              </w:rPr>
+              <w:t>that this need</w:t>
+            </w:r>
+            <w:r>
+              <w:rPr>
+                <w:sz w:val="28"/>
+                <w:szCs w:val="28"/>
+              </w:rPr>
+              <w:t>s</w:t>
+            </w:r>
+            <w:proofErr w:type="gramEnd"/>
+            <w:r>
+              <w:rPr>
+                <w:sz w:val="28"/>
+                <w:szCs w:val="28"/>
+              </w:rPr>
+              <w:t xml:space="preserve"> to be separated from ECG requirements. When it is done, it should be fine. (16/11/18)</w:t>
+            </w:r>
+          </w:p>
+          <w:p>
+            <w:pPr>
+              <w:pStyle w:val="Body"/>
+              <w:rPr>
+                <w:sz w:val="28"/>
+                <w:szCs w:val="28"/>
+              </w:rPr>
+            </w:pPr>
+          </w:p>
+          <w:p>
+            <w:pPr>
+              <w:pStyle w:val="Body"/>
+              <w:rPr>
+                <w:sz w:val="28"/>
+                <w:szCs w:val="28"/>
+              </w:rPr>
+            </w:pPr>
+            <w:r>
+              <w:rPr>
+                <w:sz w:val="28"/>
+                <w:szCs w:val="28"/>
+              </w:rPr>
+              <w:t xml:space="preserve">HS: </w:t>
+            </w:r>
+            <w:r>
+              <w:rPr>
+                <w:sz w:val="28"/>
+                <w:szCs w:val="28"/>
+              </w:rPr>
+              <w:t>I have separated the file for you and placed it in the BPM master document. (22</w:t>
+            </w:r>
+            <w:r>
+              <w:rPr>
+                <w:sz w:val="28"/>
+                <w:szCs w:val="28"/>
+              </w:rPr>
+              <w:t>/11/18)</w:t>
+            </w:r>
+          </w:p>
+          <w:p>
+            <w:pPr>
+              <w:pStyle w:val="Body"/>
+              <w:rPr>
+                <w:sz w:val="28"/>
+                <w:szCs w:val="28"/>
+              </w:rPr>
+            </w:pPr>
+          </w:p>
+          <w:p>
+            <w:pPr>
+              <w:pStyle w:val="Body"/>
+              <w:rPr>
+                <w:sz w:val="28"/>
+                <w:szCs w:val="28"/>
+              </w:rPr>
+            </w:pPr>
+            <w:r>
+              <w:rPr>
+                <w:sz w:val="28"/>
+                <w:szCs w:val="28"/>
+              </w:rPr>
+              <w:t>HJM: Thank you.</w:t>
+            </w:r>
+          </w:p>
+          <w:p>
+            <w:pPr>
+              <w:pStyle w:val="Body"/>
+            </w:pPr>
+            <w:r>
+              <w:rPr>
+                <w:sz w:val="28"/>
+                <w:szCs w:val="28"/>
+              </w:rPr>
+              <w:t>(</w:t>
+            </w:r>
+            <w:r>
+              <w:rPr>
+                <w:sz w:val="28"/>
+                <w:szCs w:val="28"/>
+              </w:rPr>
+              <w:t>25</w:t>
+            </w:r>
+            <w:r>
+              <w:rPr>
+                <w:sz w:val="28"/>
+                <w:szCs w:val="28"/>
+              </w:rPr>
+              <w:t>/11/18)</w:t>
             </w:r>
           </w:p>
         </w:tc>
@@ -4001,7 +6024,11 @@
               <w:right w:w="80" w:type="dxa"/>
             </w:tcMar>
           </w:tcPr>
-          <w:p/>
+          <w:p>
+            <w:r>
+              <w:t>YES</w:t>
+            </w:r>
+          </w:p>
         </w:tc>
       </w:tr>
       <w:tr>
@@ -4275,7 +6302,28 @@
                 <w:sz w:val="28"/>
                 <w:szCs w:val="28"/>
               </w:rPr>
-              <w:t>Comment(HS): Looks good. (16/11/18)</w:t>
+              <w:t>HS</w:t>
+            </w:r>
+            <w:r>
+              <w:rPr>
+                <w:sz w:val="28"/>
+                <w:szCs w:val="28"/>
+              </w:rPr>
+              <w:t>: Looks good.</w:t>
+            </w:r>
+            <w:r>
+              <w:rPr>
+                <w:sz w:val="28"/>
+                <w:szCs w:val="28"/>
+              </w:rPr>
+              <w:t xml:space="preserve"> This is very useful to create the master ECG document</w:t>
+            </w:r>
+            <w:r>
+              <w:rPr>
+                <w:sz w:val="28"/>
+                <w:szCs w:val="28"/>
+              </w:rPr>
+              <w:t xml:space="preserve"> (16/11/18)</w:t>
             </w:r>
           </w:p>
         </w:tc>
@@ -4361,6 +6409,7 @@
                 <w:sz w:val="28"/>
                 <w:szCs w:val="28"/>
               </w:rPr>
+              <w:lastRenderedPageBreak/>
               <w:t>7.</w:t>
             </w:r>
           </w:p>
@@ -4454,7 +6503,37 @@
                 <w:sz w:val="28"/>
                 <w:szCs w:val="28"/>
               </w:rPr>
-              <w:t>Revision Request(HS): Wi-Fi and Bluetooth test may need to be removed. (16/11/18)</w:t>
+              <w:t>HS</w:t>
+            </w:r>
+            <w:r>
+              <w:rPr>
+                <w:sz w:val="28"/>
+                <w:szCs w:val="28"/>
+              </w:rPr>
+              <w:t xml:space="preserve">: Wi-Fi and Bluetooth test may need to </w:t>
+            </w:r>
+            <w:proofErr w:type="gramStart"/>
+            <w:r>
+              <w:rPr>
+                <w:sz w:val="28"/>
+                <w:szCs w:val="28"/>
+              </w:rPr>
+              <w:t>be removed</w:t>
+            </w:r>
+            <w:proofErr w:type="gramEnd"/>
+            <w:r>
+              <w:rPr>
+                <w:sz w:val="28"/>
+                <w:szCs w:val="28"/>
+              </w:rPr>
+              <w:t xml:space="preserve"> as requested by Laurence</w:t>
+            </w:r>
+            <w:r>
+              <w:rPr>
+                <w:sz w:val="28"/>
+                <w:szCs w:val="28"/>
+              </w:rPr>
+              <w:t>. (16/11/18)</w:t>
             </w:r>
           </w:p>
         </w:tc>
@@ -4529,7 +6608,6 @@
                 <w:sz w:val="28"/>
                 <w:szCs w:val="28"/>
               </w:rPr>
-              <w:lastRenderedPageBreak/>
               <w:t>8.</w:t>
             </w:r>
           </w:p>
@@ -5592,6 +7670,7 @@
                 <w:sz w:val="28"/>
                 <w:szCs w:val="28"/>
               </w:rPr>
+              <w:lastRenderedPageBreak/>
               <w:t>1.</w:t>
             </w:r>
           </w:p>
@@ -5933,7 +8012,6 @@
                 <w:sz w:val="28"/>
                 <w:szCs w:val="28"/>
               </w:rPr>
-              <w:lastRenderedPageBreak/>
               <w:t>3.</w:t>
             </w:r>
           </w:p>
@@ -7178,6 +9256,7 @@
                 <w:sz w:val="28"/>
                 <w:szCs w:val="28"/>
               </w:rPr>
+              <w:lastRenderedPageBreak/>
               <w:t>3.</w:t>
             </w:r>
           </w:p>
@@ -7633,7 +9712,6 @@
                 <w:szCs w:val="28"/>
                 <w:u w:color="000000"/>
               </w:rPr>
-              <w:lastRenderedPageBreak/>
               <w:t>6.</w:t>
             </w:r>
           </w:p>
@@ -7777,19 +9855,7 @@
                 <w:szCs w:val="28"/>
                 <w:u w:color="000000"/>
               </w:rPr>
-              <w:t>7</w:t>
-            </w:r>
-            <w:r>
-              <w:rPr>
-                <w:rFonts w:ascii="Calibri" w:eastAsia="Calibri" w:hAnsi="Calibri" w:cs="Calibri"/>
-                <w:b/>
-                <w:bCs/>
-                <w:color w:val="000000"/>
-                <w:sz w:val="28"/>
-                <w:szCs w:val="28"/>
-                <w:u w:color="000000"/>
-              </w:rPr>
-              <w:t>.</w:t>
+              <w:t>7.</w:t>
             </w:r>
           </w:p>
         </w:tc>

</xml_diff>